<commit_message>
Function updates and Rock Papaer Scissor game setup.
</commit_message>
<xml_diff>
--- a/Notes/Notes - 01 JavaScript Basics.docx
+++ b/Notes/Notes - 01 JavaScript Basics.docx
@@ -221,7 +221,7 @@
           <w:r>
             <w:fldChar w:fldCharType="separate"/>
           </w:r>
-          <w:hyperlink w:anchor="_Toc26135272" w:history="1">
+          <w:hyperlink w:anchor="_Toc26222929" w:history="1">
             <w:r>
               <w:rPr>
                 <w:rStyle w:val="Hyperlink"/>
@@ -248,7 +248,7 @@
                 <w:noProof/>
                 <w:webHidden/>
               </w:rPr>
-              <w:instrText xml:space="preserve"> PAGEREF _Toc26135272 \h </w:instrText>
+              <w:instrText xml:space="preserve"> PAGEREF _Toc26222929 \h </w:instrText>
             </w:r>
             <w:r>
               <w:rPr>
@@ -291,7 +291,7 @@
               <w:lang w:eastAsia="en-CA"/>
             </w:rPr>
           </w:pPr>
-          <w:hyperlink w:anchor="_Toc26135273" w:history="1">
+          <w:hyperlink w:anchor="_Toc26222930" w:history="1">
             <w:r>
               <w:rPr>
                 <w:rStyle w:val="Hyperlink"/>
@@ -318,7 +318,7 @@
                 <w:noProof/>
                 <w:webHidden/>
               </w:rPr>
-              <w:instrText xml:space="preserve"> PAGEREF _Toc26135273 \h </w:instrText>
+              <w:instrText xml:space="preserve"> PAGEREF _Toc26222930 \h </w:instrText>
             </w:r>
             <w:r>
               <w:rPr>
@@ -361,7 +361,7 @@
               <w:lang w:eastAsia="en-CA"/>
             </w:rPr>
           </w:pPr>
-          <w:hyperlink w:anchor="_Toc26135274" w:history="1">
+          <w:hyperlink w:anchor="_Toc26222931" w:history="1">
             <w:r>
               <w:rPr>
                 <w:rStyle w:val="Hyperlink"/>
@@ -388,7 +388,7 @@
                 <w:noProof/>
                 <w:webHidden/>
               </w:rPr>
-              <w:instrText xml:space="preserve"> PAGEREF _Toc26135274 \h </w:instrText>
+              <w:instrText xml:space="preserve"> PAGEREF _Toc26222931 \h </w:instrText>
             </w:r>
             <w:r>
               <w:rPr>
@@ -431,7 +431,7 @@
               <w:lang w:eastAsia="en-CA"/>
             </w:rPr>
           </w:pPr>
-          <w:hyperlink w:anchor="_Toc26135275" w:history="1">
+          <w:hyperlink w:anchor="_Toc26222932" w:history="1">
             <w:r>
               <w:rPr>
                 <w:rStyle w:val="Hyperlink"/>
@@ -458,7 +458,7 @@
                 <w:noProof/>
                 <w:webHidden/>
               </w:rPr>
-              <w:instrText xml:space="preserve"> PAGEREF _Toc26135275 \h </w:instrText>
+              <w:instrText xml:space="preserve"> PAGEREF _Toc26222932 \h </w:instrText>
             </w:r>
             <w:r>
               <w:rPr>
@@ -501,7 +501,7 @@
               <w:lang w:eastAsia="en-CA"/>
             </w:rPr>
           </w:pPr>
-          <w:hyperlink w:anchor="_Toc26135276" w:history="1">
+          <w:hyperlink w:anchor="_Toc26222933" w:history="1">
             <w:r>
               <w:rPr>
                 <w:rStyle w:val="Hyperlink"/>
@@ -528,7 +528,7 @@
                 <w:noProof/>
                 <w:webHidden/>
               </w:rPr>
-              <w:instrText xml:space="preserve"> PAGEREF _Toc26135276 \h </w:instrText>
+              <w:instrText xml:space="preserve"> PAGEREF _Toc26222933 \h </w:instrText>
             </w:r>
             <w:r>
               <w:rPr>
@@ -571,7 +571,7 @@
               <w:lang w:eastAsia="en-CA"/>
             </w:rPr>
           </w:pPr>
-          <w:hyperlink w:anchor="_Toc26135277" w:history="1">
+          <w:hyperlink w:anchor="_Toc26222934" w:history="1">
             <w:r>
               <w:rPr>
                 <w:rStyle w:val="Hyperlink"/>
@@ -598,7 +598,7 @@
                 <w:noProof/>
                 <w:webHidden/>
               </w:rPr>
-              <w:instrText xml:space="preserve"> PAGEREF _Toc26135277 \h </w:instrText>
+              <w:instrText xml:space="preserve"> PAGEREF _Toc26222934 \h </w:instrText>
             </w:r>
             <w:r>
               <w:rPr>
@@ -641,7 +641,7 @@
               <w:lang w:eastAsia="en-CA"/>
             </w:rPr>
           </w:pPr>
-          <w:hyperlink w:anchor="_Toc26135278" w:history="1">
+          <w:hyperlink w:anchor="_Toc26222935" w:history="1">
             <w:r>
               <w:rPr>
                 <w:rStyle w:val="Hyperlink"/>
@@ -668,7 +668,7 @@
                 <w:noProof/>
                 <w:webHidden/>
               </w:rPr>
-              <w:instrText xml:space="preserve"> PAGEREF _Toc26135278 \h </w:instrText>
+              <w:instrText xml:space="preserve"> PAGEREF _Toc26222935 \h </w:instrText>
             </w:r>
             <w:r>
               <w:rPr>
@@ -711,7 +711,7 @@
               <w:lang w:eastAsia="en-CA"/>
             </w:rPr>
           </w:pPr>
-          <w:hyperlink w:anchor="_Toc26135279" w:history="1">
+          <w:hyperlink w:anchor="_Toc26222936" w:history="1">
             <w:r>
               <w:rPr>
                 <w:rStyle w:val="Hyperlink"/>
@@ -738,7 +738,7 @@
                 <w:noProof/>
                 <w:webHidden/>
               </w:rPr>
-              <w:instrText xml:space="preserve"> PAGEREF _Toc26135279 \h </w:instrText>
+              <w:instrText xml:space="preserve"> PAGEREF _Toc26222936 \h </w:instrText>
             </w:r>
             <w:r>
               <w:rPr>
@@ -781,7 +781,7 @@
               <w:lang w:eastAsia="en-CA"/>
             </w:rPr>
           </w:pPr>
-          <w:hyperlink w:anchor="_Toc26135280" w:history="1">
+          <w:hyperlink w:anchor="_Toc26222937" w:history="1">
             <w:r>
               <w:rPr>
                 <w:rStyle w:val="Hyperlink"/>
@@ -808,7 +808,7 @@
                 <w:noProof/>
                 <w:webHidden/>
               </w:rPr>
-              <w:instrText xml:space="preserve"> PAGEREF _Toc26135280 \h </w:instrText>
+              <w:instrText xml:space="preserve"> PAGEREF _Toc26222937 \h </w:instrText>
             </w:r>
             <w:r>
               <w:rPr>
@@ -851,7 +851,7 @@
               <w:lang w:eastAsia="en-CA"/>
             </w:rPr>
           </w:pPr>
-          <w:hyperlink w:anchor="_Toc26135281" w:history="1">
+          <w:hyperlink w:anchor="_Toc26222938" w:history="1">
             <w:r>
               <w:rPr>
                 <w:rStyle w:val="Hyperlink"/>
@@ -878,7 +878,7 @@
                 <w:noProof/>
                 <w:webHidden/>
               </w:rPr>
-              <w:instrText xml:space="preserve"> PAGEREF _Toc26135281 \h </w:instrText>
+              <w:instrText xml:space="preserve"> PAGEREF _Toc26222938 \h </w:instrText>
             </w:r>
             <w:r>
               <w:rPr>
@@ -921,7 +921,7 @@
               <w:lang w:eastAsia="en-CA"/>
             </w:rPr>
           </w:pPr>
-          <w:hyperlink w:anchor="_Toc26135282" w:history="1">
+          <w:hyperlink w:anchor="_Toc26222939" w:history="1">
             <w:r>
               <w:rPr>
                 <w:rStyle w:val="Hyperlink"/>
@@ -948,7 +948,7 @@
                 <w:noProof/>
                 <w:webHidden/>
               </w:rPr>
-              <w:instrText xml:space="preserve"> PAGEREF _Toc26135282 \h </w:instrText>
+              <w:instrText xml:space="preserve"> PAGEREF _Toc26222939 \h </w:instrText>
             </w:r>
             <w:r>
               <w:rPr>
@@ -991,7 +991,7 @@
               <w:lang w:eastAsia="en-CA"/>
             </w:rPr>
           </w:pPr>
-          <w:hyperlink w:anchor="_Toc26135283" w:history="1">
+          <w:hyperlink w:anchor="_Toc26222940" w:history="1">
             <w:r>
               <w:rPr>
                 <w:rStyle w:val="Hyperlink"/>
@@ -1018,7 +1018,7 @@
                 <w:noProof/>
                 <w:webHidden/>
               </w:rPr>
-              <w:instrText xml:space="preserve"> PAGEREF _Toc26135283 \h </w:instrText>
+              <w:instrText xml:space="preserve"> PAGEREF _Toc26222940 \h </w:instrText>
             </w:r>
             <w:r>
               <w:rPr>
@@ -1061,7 +1061,7 @@
               <w:lang w:eastAsia="en-CA"/>
             </w:rPr>
           </w:pPr>
-          <w:hyperlink w:anchor="_Toc26135284" w:history="1">
+          <w:hyperlink w:anchor="_Toc26222941" w:history="1">
             <w:r>
               <w:rPr>
                 <w:rStyle w:val="Hyperlink"/>
@@ -1088,7 +1088,7 @@
                 <w:noProof/>
                 <w:webHidden/>
               </w:rPr>
-              <w:instrText xml:space="preserve"> PAGEREF _Toc26135284 \h </w:instrText>
+              <w:instrText xml:space="preserve"> PAGEREF _Toc26222941 \h </w:instrText>
             </w:r>
             <w:r>
               <w:rPr>
@@ -1131,7 +1131,7 @@
               <w:lang w:eastAsia="en-CA"/>
             </w:rPr>
           </w:pPr>
-          <w:hyperlink w:anchor="_Toc26135285" w:history="1">
+          <w:hyperlink w:anchor="_Toc26222942" w:history="1">
             <w:r>
               <w:rPr>
                 <w:rStyle w:val="Hyperlink"/>
@@ -1158,7 +1158,7 @@
                 <w:noProof/>
                 <w:webHidden/>
               </w:rPr>
-              <w:instrText xml:space="preserve"> PAGEREF _Toc26135285 \h </w:instrText>
+              <w:instrText xml:space="preserve"> PAGEREF _Toc26222942 \h </w:instrText>
             </w:r>
             <w:r>
               <w:rPr>
@@ -1201,7 +1201,7 @@
               <w:lang w:eastAsia="en-CA"/>
             </w:rPr>
           </w:pPr>
-          <w:hyperlink w:anchor="_Toc26135286" w:history="1">
+          <w:hyperlink w:anchor="_Toc26222943" w:history="1">
             <w:r>
               <w:rPr>
                 <w:rStyle w:val="Hyperlink"/>
@@ -1228,7 +1228,7 @@
                 <w:noProof/>
                 <w:webHidden/>
               </w:rPr>
-              <w:instrText xml:space="preserve"> PAGEREF _Toc26135286 \h </w:instrText>
+              <w:instrText xml:space="preserve"> PAGEREF _Toc26222943 \h </w:instrText>
             </w:r>
             <w:r>
               <w:rPr>
@@ -1271,7 +1271,7 @@
               <w:lang w:eastAsia="en-CA"/>
             </w:rPr>
           </w:pPr>
-          <w:hyperlink w:anchor="_Toc26135287" w:history="1">
+          <w:hyperlink w:anchor="_Toc26222944" w:history="1">
             <w:r>
               <w:rPr>
                 <w:rStyle w:val="Hyperlink"/>
@@ -1298,7 +1298,7 @@
                 <w:noProof/>
                 <w:webHidden/>
               </w:rPr>
-              <w:instrText xml:space="preserve"> PAGEREF _Toc26135287 \h </w:instrText>
+              <w:instrText xml:space="preserve"> PAGEREF _Toc26222944 \h </w:instrText>
             </w:r>
             <w:r>
               <w:rPr>
@@ -1341,7 +1341,7 @@
               <w:lang w:eastAsia="en-CA"/>
             </w:rPr>
           </w:pPr>
-          <w:hyperlink w:anchor="_Toc26135288" w:history="1">
+          <w:hyperlink w:anchor="_Toc26222945" w:history="1">
             <w:r>
               <w:rPr>
                 <w:rStyle w:val="Hyperlink"/>
@@ -1368,7 +1368,7 @@
                 <w:noProof/>
                 <w:webHidden/>
               </w:rPr>
-              <w:instrText xml:space="preserve"> PAGEREF _Toc26135288 \h </w:instrText>
+              <w:instrText xml:space="preserve"> PAGEREF _Toc26222945 \h </w:instrText>
             </w:r>
             <w:r>
               <w:rPr>
@@ -1411,7 +1411,7 @@
               <w:lang w:eastAsia="en-CA"/>
             </w:rPr>
           </w:pPr>
-          <w:hyperlink w:anchor="_Toc26135289" w:history="1">
+          <w:hyperlink w:anchor="_Toc26222946" w:history="1">
             <w:r>
               <w:rPr>
                 <w:rStyle w:val="Hyperlink"/>
@@ -1438,7 +1438,7 @@
                 <w:noProof/>
                 <w:webHidden/>
               </w:rPr>
-              <w:instrText xml:space="preserve"> PAGEREF _Toc26135289 \h </w:instrText>
+              <w:instrText xml:space="preserve"> PAGEREF _Toc26222946 \h </w:instrText>
             </w:r>
             <w:r>
               <w:rPr>
@@ -1481,7 +1481,7 @@
               <w:lang w:eastAsia="en-CA"/>
             </w:rPr>
           </w:pPr>
-          <w:hyperlink w:anchor="_Toc26135290" w:history="1">
+          <w:hyperlink w:anchor="_Toc26222947" w:history="1">
             <w:r>
               <w:rPr>
                 <w:rStyle w:val="Hyperlink"/>
@@ -1508,7 +1508,7 @@
                 <w:noProof/>
                 <w:webHidden/>
               </w:rPr>
-              <w:instrText xml:space="preserve"> PAGEREF _Toc26135290 \h </w:instrText>
+              <w:instrText xml:space="preserve"> PAGEREF _Toc26222947 \h </w:instrText>
             </w:r>
             <w:r>
               <w:rPr>
@@ -1551,7 +1551,7 @@
               <w:lang w:eastAsia="en-CA"/>
             </w:rPr>
           </w:pPr>
-          <w:hyperlink w:anchor="_Toc26135291" w:history="1">
+          <w:hyperlink w:anchor="_Toc26222948" w:history="1">
             <w:r>
               <w:rPr>
                 <w:rStyle w:val="Hyperlink"/>
@@ -1578,7 +1578,7 @@
                 <w:noProof/>
                 <w:webHidden/>
               </w:rPr>
-              <w:instrText xml:space="preserve"> PAGEREF _Toc26135291 \h </w:instrText>
+              <w:instrText xml:space="preserve"> PAGEREF _Toc26222948 \h </w:instrText>
             </w:r>
             <w:r>
               <w:rPr>
@@ -1621,7 +1621,7 @@
               <w:lang w:eastAsia="en-CA"/>
             </w:rPr>
           </w:pPr>
-          <w:hyperlink w:anchor="_Toc26135292" w:history="1">
+          <w:hyperlink w:anchor="_Toc26222949" w:history="1">
             <w:r>
               <w:rPr>
                 <w:rStyle w:val="Hyperlink"/>
@@ -1648,7 +1648,7 @@
                 <w:noProof/>
                 <w:webHidden/>
               </w:rPr>
-              <w:instrText xml:space="preserve"> PAGEREF _Toc26135292 \h </w:instrText>
+              <w:instrText xml:space="preserve"> PAGEREF _Toc26222949 \h </w:instrText>
             </w:r>
             <w:r>
               <w:rPr>
@@ -1691,7 +1691,7 @@
               <w:lang w:eastAsia="en-CA"/>
             </w:rPr>
           </w:pPr>
-          <w:hyperlink w:anchor="_Toc26135293" w:history="1">
+          <w:hyperlink w:anchor="_Toc26222950" w:history="1">
             <w:r>
               <w:rPr>
                 <w:rStyle w:val="Hyperlink"/>
@@ -1718,7 +1718,7 @@
                 <w:noProof/>
                 <w:webHidden/>
               </w:rPr>
-              <w:instrText xml:space="preserve"> PAGEREF _Toc26135293 \h </w:instrText>
+              <w:instrText xml:space="preserve"> PAGEREF _Toc26222950 \h </w:instrText>
             </w:r>
             <w:r>
               <w:rPr>
@@ -1761,7 +1761,7 @@
               <w:lang w:eastAsia="en-CA"/>
             </w:rPr>
           </w:pPr>
-          <w:hyperlink w:anchor="_Toc26135294" w:history="1">
+          <w:hyperlink w:anchor="_Toc26222951" w:history="1">
             <w:r>
               <w:rPr>
                 <w:rStyle w:val="Hyperlink"/>
@@ -1788,7 +1788,7 @@
                 <w:noProof/>
                 <w:webHidden/>
               </w:rPr>
-              <w:instrText xml:space="preserve"> PAGEREF _Toc26135294 \h </w:instrText>
+              <w:instrText xml:space="preserve"> PAGEREF _Toc26222951 \h </w:instrText>
             </w:r>
             <w:r>
               <w:rPr>
@@ -1831,7 +1831,7 @@
               <w:lang w:eastAsia="en-CA"/>
             </w:rPr>
           </w:pPr>
-          <w:hyperlink w:anchor="_Toc26135295" w:history="1">
+          <w:hyperlink w:anchor="_Toc26222952" w:history="1">
             <w:r>
               <w:rPr>
                 <w:rStyle w:val="Hyperlink"/>
@@ -1858,7 +1858,7 @@
                 <w:noProof/>
                 <w:webHidden/>
               </w:rPr>
-              <w:instrText xml:space="preserve"> PAGEREF _Toc26135295 \h </w:instrText>
+              <w:instrText xml:space="preserve"> PAGEREF _Toc26222952 \h </w:instrText>
             </w:r>
             <w:r>
               <w:rPr>
@@ -1901,7 +1901,7 @@
               <w:lang w:eastAsia="en-CA"/>
             </w:rPr>
           </w:pPr>
-          <w:hyperlink w:anchor="_Toc26135296" w:history="1">
+          <w:hyperlink w:anchor="_Toc26222953" w:history="1">
             <w:r>
               <w:rPr>
                 <w:rStyle w:val="Hyperlink"/>
@@ -1928,7 +1928,7 @@
                 <w:noProof/>
                 <w:webHidden/>
               </w:rPr>
-              <w:instrText xml:space="preserve"> PAGEREF _Toc26135296 \h </w:instrText>
+              <w:instrText xml:space="preserve"> PAGEREF _Toc26222953 \h </w:instrText>
             </w:r>
             <w:r>
               <w:rPr>
@@ -1971,7 +1971,7 @@
               <w:lang w:eastAsia="en-CA"/>
             </w:rPr>
           </w:pPr>
-          <w:hyperlink w:anchor="_Toc26135297" w:history="1">
+          <w:hyperlink w:anchor="_Toc26222954" w:history="1">
             <w:r>
               <w:rPr>
                 <w:rStyle w:val="Hyperlink"/>
@@ -1998,7 +1998,7 @@
                 <w:noProof/>
                 <w:webHidden/>
               </w:rPr>
-              <w:instrText xml:space="preserve"> PAGEREF _Toc26135297 \h </w:instrText>
+              <w:instrText xml:space="preserve"> PAGEREF _Toc26222954 \h </w:instrText>
             </w:r>
             <w:r>
               <w:rPr>
@@ -2041,7 +2041,7 @@
               <w:lang w:eastAsia="en-CA"/>
             </w:rPr>
           </w:pPr>
-          <w:hyperlink w:anchor="_Toc26135298" w:history="1">
+          <w:hyperlink w:anchor="_Toc26222955" w:history="1">
             <w:r>
               <w:rPr>
                 <w:rStyle w:val="Hyperlink"/>
@@ -2068,7 +2068,7 @@
                 <w:noProof/>
                 <w:webHidden/>
               </w:rPr>
-              <w:instrText xml:space="preserve"> PAGEREF _Toc26135298 \h </w:instrText>
+              <w:instrText xml:space="preserve"> PAGEREF _Toc26222955 \h </w:instrText>
             </w:r>
             <w:r>
               <w:rPr>
@@ -2111,7 +2111,7 @@
               <w:lang w:eastAsia="en-CA"/>
             </w:rPr>
           </w:pPr>
-          <w:hyperlink w:anchor="_Toc26135299" w:history="1">
+          <w:hyperlink w:anchor="_Toc26222956" w:history="1">
             <w:r>
               <w:rPr>
                 <w:rStyle w:val="Hyperlink"/>
@@ -2138,7 +2138,7 @@
                 <w:noProof/>
                 <w:webHidden/>
               </w:rPr>
-              <w:instrText xml:space="preserve"> PAGEREF _Toc26135299 \h </w:instrText>
+              <w:instrText xml:space="preserve"> PAGEREF _Toc26222956 \h </w:instrText>
             </w:r>
             <w:r>
               <w:rPr>
@@ -2181,7 +2181,7 @@
               <w:lang w:eastAsia="en-CA"/>
             </w:rPr>
           </w:pPr>
-          <w:hyperlink w:anchor="_Toc26135300" w:history="1">
+          <w:hyperlink w:anchor="_Toc26222957" w:history="1">
             <w:r>
               <w:rPr>
                 <w:rStyle w:val="Hyperlink"/>
@@ -2208,7 +2208,7 @@
                 <w:noProof/>
                 <w:webHidden/>
               </w:rPr>
-              <w:instrText xml:space="preserve"> PAGEREF _Toc26135300 \h </w:instrText>
+              <w:instrText xml:space="preserve"> PAGEREF _Toc26222957 \h </w:instrText>
             </w:r>
             <w:r>
               <w:rPr>
@@ -2251,7 +2251,7 @@
               <w:lang w:eastAsia="en-CA"/>
             </w:rPr>
           </w:pPr>
-          <w:hyperlink w:anchor="_Toc26135301" w:history="1">
+          <w:hyperlink w:anchor="_Toc26222958" w:history="1">
             <w:r>
               <w:rPr>
                 <w:rStyle w:val="Hyperlink"/>
@@ -2278,7 +2278,7 @@
                 <w:noProof/>
                 <w:webHidden/>
               </w:rPr>
-              <w:instrText xml:space="preserve"> PAGEREF _Toc26135301 \h </w:instrText>
+              <w:instrText xml:space="preserve"> PAGEREF _Toc26222958 \h </w:instrText>
             </w:r>
             <w:r>
               <w:rPr>
@@ -2321,7 +2321,7 @@
               <w:lang w:eastAsia="en-CA"/>
             </w:rPr>
           </w:pPr>
-          <w:hyperlink w:anchor="_Toc26135302" w:history="1">
+          <w:hyperlink w:anchor="_Toc26222959" w:history="1">
             <w:r>
               <w:rPr>
                 <w:rStyle w:val="Hyperlink"/>
@@ -2348,7 +2348,7 @@
                 <w:noProof/>
                 <w:webHidden/>
               </w:rPr>
-              <w:instrText xml:space="preserve"> PAGEREF _Toc26135302 \h </w:instrText>
+              <w:instrText xml:space="preserve"> PAGEREF _Toc26222959 \h </w:instrText>
             </w:r>
             <w:r>
               <w:rPr>
@@ -2391,7 +2391,7 @@
               <w:lang w:eastAsia="en-CA"/>
             </w:rPr>
           </w:pPr>
-          <w:hyperlink w:anchor="_Toc26135303" w:history="1">
+          <w:hyperlink w:anchor="_Toc26222960" w:history="1">
             <w:r>
               <w:rPr>
                 <w:rStyle w:val="Hyperlink"/>
@@ -2418,7 +2418,7 @@
                 <w:noProof/>
                 <w:webHidden/>
               </w:rPr>
-              <w:instrText xml:space="preserve"> PAGEREF _Toc26135303 \h </w:instrText>
+              <w:instrText xml:space="preserve"> PAGEREF _Toc26222960 \h </w:instrText>
             </w:r>
             <w:r>
               <w:rPr>
@@ -2461,7 +2461,7 @@
               <w:lang w:eastAsia="en-CA"/>
             </w:rPr>
           </w:pPr>
-          <w:hyperlink w:anchor="_Toc26135304" w:history="1">
+          <w:hyperlink w:anchor="_Toc26222961" w:history="1">
             <w:r>
               <w:rPr>
                 <w:rStyle w:val="Hyperlink"/>
@@ -2488,7 +2488,7 @@
                 <w:noProof/>
                 <w:webHidden/>
               </w:rPr>
-              <w:instrText xml:space="preserve"> PAGEREF _Toc26135304 \h </w:instrText>
+              <w:instrText xml:space="preserve"> PAGEREF _Toc26222961 \h </w:instrText>
             </w:r>
             <w:r>
               <w:rPr>
@@ -2531,7 +2531,7 @@
               <w:lang w:eastAsia="en-CA"/>
             </w:rPr>
           </w:pPr>
-          <w:hyperlink w:anchor="_Toc26135305" w:history="1">
+          <w:hyperlink w:anchor="_Toc26222962" w:history="1">
             <w:r>
               <w:rPr>
                 <w:rStyle w:val="Hyperlink"/>
@@ -2558,7 +2558,7 @@
                 <w:noProof/>
                 <w:webHidden/>
               </w:rPr>
-              <w:instrText xml:space="preserve"> PAGEREF _Toc26135305 \h </w:instrText>
+              <w:instrText xml:space="preserve"> PAGEREF _Toc26222962 \h </w:instrText>
             </w:r>
             <w:r>
               <w:rPr>
@@ -2601,7 +2601,7 @@
               <w:lang w:eastAsia="en-CA"/>
             </w:rPr>
           </w:pPr>
-          <w:hyperlink w:anchor="_Toc26135306" w:history="1">
+          <w:hyperlink w:anchor="_Toc26222963" w:history="1">
             <w:r>
               <w:rPr>
                 <w:rStyle w:val="Hyperlink"/>
@@ -2628,7 +2628,7 @@
                 <w:noProof/>
                 <w:webHidden/>
               </w:rPr>
-              <w:instrText xml:space="preserve"> PAGEREF _Toc26135306 \h </w:instrText>
+              <w:instrText xml:space="preserve"> PAGEREF _Toc26222963 \h </w:instrText>
             </w:r>
             <w:r>
               <w:rPr>
@@ -2671,7 +2671,7 @@
               <w:lang w:eastAsia="en-CA"/>
             </w:rPr>
           </w:pPr>
-          <w:hyperlink w:anchor="_Toc26135307" w:history="1">
+          <w:hyperlink w:anchor="_Toc26222964" w:history="1">
             <w:r>
               <w:rPr>
                 <w:rStyle w:val="Hyperlink"/>
@@ -2698,7 +2698,7 @@
                 <w:noProof/>
                 <w:webHidden/>
               </w:rPr>
-              <w:instrText xml:space="preserve"> PAGEREF _Toc26135307 \h </w:instrText>
+              <w:instrText xml:space="preserve"> PAGEREF _Toc26222964 \h </w:instrText>
             </w:r>
             <w:r>
               <w:rPr>
@@ -2741,7 +2741,7 @@
               <w:lang w:eastAsia="en-CA"/>
             </w:rPr>
           </w:pPr>
-          <w:hyperlink w:anchor="_Toc26135308" w:history="1">
+          <w:hyperlink w:anchor="_Toc26222965" w:history="1">
             <w:r>
               <w:rPr>
                 <w:rStyle w:val="Hyperlink"/>
@@ -2768,7 +2768,7 @@
                 <w:noProof/>
                 <w:webHidden/>
               </w:rPr>
-              <w:instrText xml:space="preserve"> PAGEREF _Toc26135308 \h </w:instrText>
+              <w:instrText xml:space="preserve"> PAGEREF _Toc26222965 \h </w:instrText>
             </w:r>
             <w:r>
               <w:rPr>
@@ -2811,7 +2811,7 @@
               <w:lang w:eastAsia="en-CA"/>
             </w:rPr>
           </w:pPr>
-          <w:hyperlink w:anchor="_Toc26135309" w:history="1">
+          <w:hyperlink w:anchor="_Toc26222966" w:history="1">
             <w:r>
               <w:rPr>
                 <w:rStyle w:val="Hyperlink"/>
@@ -2838,7 +2838,7 @@
                 <w:noProof/>
                 <w:webHidden/>
               </w:rPr>
-              <w:instrText xml:space="preserve"> PAGEREF _Toc26135309 \h </w:instrText>
+              <w:instrText xml:space="preserve"> PAGEREF _Toc26222966 \h </w:instrText>
             </w:r>
             <w:r>
               <w:rPr>
@@ -2881,7 +2881,7 @@
               <w:lang w:eastAsia="en-CA"/>
             </w:rPr>
           </w:pPr>
-          <w:hyperlink w:anchor="_Toc26135310" w:history="1">
+          <w:hyperlink w:anchor="_Toc26222967" w:history="1">
             <w:r>
               <w:rPr>
                 <w:rStyle w:val="Hyperlink"/>
@@ -2908,7 +2908,7 @@
                 <w:noProof/>
                 <w:webHidden/>
               </w:rPr>
-              <w:instrText xml:space="preserve"> PAGEREF _Toc26135310 \h </w:instrText>
+              <w:instrText xml:space="preserve"> PAGEREF _Toc26222967 \h </w:instrText>
             </w:r>
             <w:r>
               <w:rPr>
@@ -2951,7 +2951,7 @@
               <w:lang w:eastAsia="en-CA"/>
             </w:rPr>
           </w:pPr>
-          <w:hyperlink w:anchor="_Toc26135311" w:history="1">
+          <w:hyperlink w:anchor="_Toc26222968" w:history="1">
             <w:r>
               <w:rPr>
                 <w:rStyle w:val="Hyperlink"/>
@@ -2978,7 +2978,7 @@
                 <w:noProof/>
                 <w:webHidden/>
               </w:rPr>
-              <w:instrText xml:space="preserve"> PAGEREF _Toc26135311 \h </w:instrText>
+              <w:instrText xml:space="preserve"> PAGEREF _Toc26222968 \h </w:instrText>
             </w:r>
             <w:r>
               <w:rPr>
@@ -3021,7 +3021,7 @@
               <w:lang w:eastAsia="en-CA"/>
             </w:rPr>
           </w:pPr>
-          <w:hyperlink w:anchor="_Toc26135312" w:history="1">
+          <w:hyperlink w:anchor="_Toc26222969" w:history="1">
             <w:r>
               <w:rPr>
                 <w:rStyle w:val="Hyperlink"/>
@@ -3048,7 +3048,7 @@
                 <w:noProof/>
                 <w:webHidden/>
               </w:rPr>
-              <w:instrText xml:space="preserve"> PAGEREF _Toc26135312 \h </w:instrText>
+              <w:instrText xml:space="preserve"> PAGEREF _Toc26222969 \h </w:instrText>
             </w:r>
             <w:r>
               <w:rPr>
@@ -3091,7 +3091,7 @@
               <w:lang w:eastAsia="en-CA"/>
             </w:rPr>
           </w:pPr>
-          <w:hyperlink w:anchor="_Toc26135313" w:history="1">
+          <w:hyperlink w:anchor="_Toc26222970" w:history="1">
             <w:r>
               <w:rPr>
                 <w:rStyle w:val="Hyperlink"/>
@@ -3118,7 +3118,7 @@
                 <w:noProof/>
                 <w:webHidden/>
               </w:rPr>
-              <w:instrText xml:space="preserve"> PAGEREF _Toc26135313 \h </w:instrText>
+              <w:instrText xml:space="preserve"> PAGEREF _Toc26222970 \h </w:instrText>
             </w:r>
             <w:r>
               <w:rPr>
@@ -3161,7 +3161,7 @@
               <w:lang w:eastAsia="en-CA"/>
             </w:rPr>
           </w:pPr>
-          <w:hyperlink w:anchor="_Toc26135314" w:history="1">
+          <w:hyperlink w:anchor="_Toc26222971" w:history="1">
             <w:r>
               <w:rPr>
                 <w:rStyle w:val="Hyperlink"/>
@@ -3188,7 +3188,7 @@
                 <w:noProof/>
                 <w:webHidden/>
               </w:rPr>
-              <w:instrText xml:space="preserve"> PAGEREF _Toc26135314 \h </w:instrText>
+              <w:instrText xml:space="preserve"> PAGEREF _Toc26222971 \h </w:instrText>
             </w:r>
             <w:r>
               <w:rPr>
@@ -3231,7 +3231,7 @@
               <w:lang w:eastAsia="en-CA"/>
             </w:rPr>
           </w:pPr>
-          <w:hyperlink w:anchor="_Toc26135315" w:history="1">
+          <w:hyperlink w:anchor="_Toc26222972" w:history="1">
             <w:r>
               <w:rPr>
                 <w:rStyle w:val="Hyperlink"/>
@@ -3258,7 +3258,7 @@
                 <w:noProof/>
                 <w:webHidden/>
               </w:rPr>
-              <w:instrText xml:space="preserve"> PAGEREF _Toc26135315 \h </w:instrText>
+              <w:instrText xml:space="preserve"> PAGEREF _Toc26222972 \h </w:instrText>
             </w:r>
             <w:r>
               <w:rPr>
@@ -3301,7 +3301,7 @@
               <w:lang w:eastAsia="en-CA"/>
             </w:rPr>
           </w:pPr>
-          <w:hyperlink w:anchor="_Toc26135316" w:history="1">
+          <w:hyperlink w:anchor="_Toc26222973" w:history="1">
             <w:r>
               <w:rPr>
                 <w:rStyle w:val="Hyperlink"/>
@@ -3328,7 +3328,7 @@
                 <w:noProof/>
                 <w:webHidden/>
               </w:rPr>
-              <w:instrText xml:space="preserve"> PAGEREF _Toc26135316 \h </w:instrText>
+              <w:instrText xml:space="preserve"> PAGEREF _Toc26222973 \h </w:instrText>
             </w:r>
             <w:r>
               <w:rPr>
@@ -3371,7 +3371,7 @@
               <w:lang w:eastAsia="en-CA"/>
             </w:rPr>
           </w:pPr>
-          <w:hyperlink w:anchor="_Toc26135317" w:history="1">
+          <w:hyperlink w:anchor="_Toc26222974" w:history="1">
             <w:r>
               <w:rPr>
                 <w:rStyle w:val="Hyperlink"/>
@@ -3398,7 +3398,7 @@
                 <w:noProof/>
                 <w:webHidden/>
               </w:rPr>
-              <w:instrText xml:space="preserve"> PAGEREF _Toc26135317 \h </w:instrText>
+              <w:instrText xml:space="preserve"> PAGEREF _Toc26222974 \h </w:instrText>
             </w:r>
             <w:r>
               <w:rPr>
@@ -3441,7 +3441,7 @@
               <w:lang w:eastAsia="en-CA"/>
             </w:rPr>
           </w:pPr>
-          <w:hyperlink w:anchor="_Toc26135318" w:history="1">
+          <w:hyperlink w:anchor="_Toc26222975" w:history="1">
             <w:r>
               <w:rPr>
                 <w:rStyle w:val="Hyperlink"/>
@@ -3468,7 +3468,7 @@
                 <w:noProof/>
                 <w:webHidden/>
               </w:rPr>
-              <w:instrText xml:space="preserve"> PAGEREF _Toc26135318 \h </w:instrText>
+              <w:instrText xml:space="preserve"> PAGEREF _Toc26222975 \h </w:instrText>
             </w:r>
             <w:r>
               <w:rPr>
@@ -3511,7 +3511,7 @@
               <w:lang w:eastAsia="en-CA"/>
             </w:rPr>
           </w:pPr>
-          <w:hyperlink w:anchor="_Toc26135319" w:history="1">
+          <w:hyperlink w:anchor="_Toc26222976" w:history="1">
             <w:r>
               <w:rPr>
                 <w:rStyle w:val="Hyperlink"/>
@@ -3538,7 +3538,7 @@
                 <w:noProof/>
                 <w:webHidden/>
               </w:rPr>
-              <w:instrText xml:space="preserve"> PAGEREF _Toc26135319 \h </w:instrText>
+              <w:instrText xml:space="preserve"> PAGEREF _Toc26222976 \h </w:instrText>
             </w:r>
             <w:r>
               <w:rPr>
@@ -3581,7 +3581,7 @@
               <w:lang w:eastAsia="en-CA"/>
             </w:rPr>
           </w:pPr>
-          <w:hyperlink w:anchor="_Toc26135320" w:history="1">
+          <w:hyperlink w:anchor="_Toc26222977" w:history="1">
             <w:r>
               <w:rPr>
                 <w:rStyle w:val="Hyperlink"/>
@@ -3608,7 +3608,7 @@
                 <w:noProof/>
                 <w:webHidden/>
               </w:rPr>
-              <w:instrText xml:space="preserve"> PAGEREF _Toc26135320 \h </w:instrText>
+              <w:instrText xml:space="preserve"> PAGEREF _Toc26222977 \h </w:instrText>
             </w:r>
             <w:r>
               <w:rPr>
@@ -3651,7 +3651,7 @@
               <w:lang w:eastAsia="en-CA"/>
             </w:rPr>
           </w:pPr>
-          <w:hyperlink w:anchor="_Toc26135321" w:history="1">
+          <w:hyperlink w:anchor="_Toc26222978" w:history="1">
             <w:r>
               <w:rPr>
                 <w:rStyle w:val="Hyperlink"/>
@@ -3678,7 +3678,7 @@
                 <w:noProof/>
                 <w:webHidden/>
               </w:rPr>
-              <w:instrText xml:space="preserve"> PAGEREF _Toc26135321 \h </w:instrText>
+              <w:instrText xml:space="preserve"> PAGEREF _Toc26222978 \h </w:instrText>
             </w:r>
             <w:r>
               <w:rPr>
@@ -3721,7 +3721,7 @@
               <w:lang w:eastAsia="en-CA"/>
             </w:rPr>
           </w:pPr>
-          <w:hyperlink w:anchor="_Toc26135322" w:history="1">
+          <w:hyperlink w:anchor="_Toc26222979" w:history="1">
             <w:r>
               <w:rPr>
                 <w:rStyle w:val="Hyperlink"/>
@@ -3748,7 +3748,7 @@
                 <w:noProof/>
                 <w:webHidden/>
               </w:rPr>
-              <w:instrText xml:space="preserve"> PAGEREF _Toc26135322 \h </w:instrText>
+              <w:instrText xml:space="preserve"> PAGEREF _Toc26222979 \h </w:instrText>
             </w:r>
             <w:r>
               <w:rPr>
@@ -3791,7 +3791,7 @@
               <w:lang w:eastAsia="en-CA"/>
             </w:rPr>
           </w:pPr>
-          <w:hyperlink w:anchor="_Toc26135323" w:history="1">
+          <w:hyperlink w:anchor="_Toc26222980" w:history="1">
             <w:r>
               <w:rPr>
                 <w:rStyle w:val="Hyperlink"/>
@@ -3818,7 +3818,7 @@
                 <w:noProof/>
                 <w:webHidden/>
               </w:rPr>
-              <w:instrText xml:space="preserve"> PAGEREF _Toc26135323 \h </w:instrText>
+              <w:instrText xml:space="preserve"> PAGEREF _Toc26222980 \h </w:instrText>
             </w:r>
             <w:r>
               <w:rPr>
@@ -3861,7 +3861,7 @@
               <w:lang w:eastAsia="en-CA"/>
             </w:rPr>
           </w:pPr>
-          <w:hyperlink w:anchor="_Toc26135324" w:history="1">
+          <w:hyperlink w:anchor="_Toc26222981" w:history="1">
             <w:r>
               <w:rPr>
                 <w:rStyle w:val="Hyperlink"/>
@@ -3888,7 +3888,7 @@
                 <w:noProof/>
                 <w:webHidden/>
               </w:rPr>
-              <w:instrText xml:space="preserve"> PAGEREF _Toc26135324 \h </w:instrText>
+              <w:instrText xml:space="preserve"> PAGEREF _Toc26222981 \h </w:instrText>
             </w:r>
             <w:r>
               <w:rPr>
@@ -3931,7 +3931,7 @@
               <w:lang w:eastAsia="en-CA"/>
             </w:rPr>
           </w:pPr>
-          <w:hyperlink w:anchor="_Toc26135325" w:history="1">
+          <w:hyperlink w:anchor="_Toc26222982" w:history="1">
             <w:r>
               <w:rPr>
                 <w:rStyle w:val="Hyperlink"/>
@@ -3958,7 +3958,7 @@
                 <w:noProof/>
                 <w:webHidden/>
               </w:rPr>
-              <w:instrText xml:space="preserve"> PAGEREF _Toc26135325 \h </w:instrText>
+              <w:instrText xml:space="preserve"> PAGEREF _Toc26222982 \h </w:instrText>
             </w:r>
             <w:r>
               <w:rPr>
@@ -4001,7 +4001,7 @@
               <w:lang w:eastAsia="en-CA"/>
             </w:rPr>
           </w:pPr>
-          <w:hyperlink w:anchor="_Toc26135326" w:history="1">
+          <w:hyperlink w:anchor="_Toc26222983" w:history="1">
             <w:r>
               <w:rPr>
                 <w:rStyle w:val="Hyperlink"/>
@@ -4028,7 +4028,7 @@
                 <w:noProof/>
                 <w:webHidden/>
               </w:rPr>
-              <w:instrText xml:space="preserve"> PAGEREF _Toc26135326 \h </w:instrText>
+              <w:instrText xml:space="preserve"> PAGEREF _Toc26222983 \h </w:instrText>
             </w:r>
             <w:r>
               <w:rPr>
@@ -4071,7 +4071,7 @@
               <w:lang w:eastAsia="en-CA"/>
             </w:rPr>
           </w:pPr>
-          <w:hyperlink w:anchor="_Toc26135327" w:history="1">
+          <w:hyperlink w:anchor="_Toc26222984" w:history="1">
             <w:r>
               <w:rPr>
                 <w:rStyle w:val="Hyperlink"/>
@@ -4098,7 +4098,7 @@
                 <w:noProof/>
                 <w:webHidden/>
               </w:rPr>
-              <w:instrText xml:space="preserve"> PAGEREF _Toc26135327 \h </w:instrText>
+              <w:instrText xml:space="preserve"> PAGEREF _Toc26222984 \h </w:instrText>
             </w:r>
             <w:r>
               <w:rPr>
@@ -4141,7 +4141,7 @@
               <w:lang w:eastAsia="en-CA"/>
             </w:rPr>
           </w:pPr>
-          <w:hyperlink w:anchor="_Toc26135328" w:history="1">
+          <w:hyperlink w:anchor="_Toc26222985" w:history="1">
             <w:r>
               <w:rPr>
                 <w:rStyle w:val="Hyperlink"/>
@@ -4168,7 +4168,7 @@
                 <w:noProof/>
                 <w:webHidden/>
               </w:rPr>
-              <w:instrText xml:space="preserve"> PAGEREF _Toc26135328 \h </w:instrText>
+              <w:instrText xml:space="preserve"> PAGEREF _Toc26222985 \h </w:instrText>
             </w:r>
             <w:r>
               <w:rPr>
@@ -4211,7 +4211,7 @@
               <w:lang w:eastAsia="en-CA"/>
             </w:rPr>
           </w:pPr>
-          <w:hyperlink w:anchor="_Toc26135329" w:history="1">
+          <w:hyperlink w:anchor="_Toc26222986" w:history="1">
             <w:r>
               <w:rPr>
                 <w:rStyle w:val="Hyperlink"/>
@@ -4238,7 +4238,7 @@
                 <w:noProof/>
                 <w:webHidden/>
               </w:rPr>
-              <w:instrText xml:space="preserve"> PAGEREF _Toc26135329 \h </w:instrText>
+              <w:instrText xml:space="preserve"> PAGEREF _Toc26222986 \h </w:instrText>
             </w:r>
             <w:r>
               <w:rPr>
@@ -4281,7 +4281,7 @@
               <w:lang w:eastAsia="en-CA"/>
             </w:rPr>
           </w:pPr>
-          <w:hyperlink w:anchor="_Toc26135330" w:history="1">
+          <w:hyperlink w:anchor="_Toc26222987" w:history="1">
             <w:r>
               <w:rPr>
                 <w:rStyle w:val="Hyperlink"/>
@@ -4308,7 +4308,7 @@
                 <w:noProof/>
                 <w:webHidden/>
               </w:rPr>
-              <w:instrText xml:space="preserve"> PAGEREF _Toc26135330 \h </w:instrText>
+              <w:instrText xml:space="preserve"> PAGEREF _Toc26222987 \h </w:instrText>
             </w:r>
             <w:r>
               <w:rPr>
@@ -4351,7 +4351,7 @@
               <w:lang w:eastAsia="en-CA"/>
             </w:rPr>
           </w:pPr>
-          <w:hyperlink w:anchor="_Toc26135331" w:history="1">
+          <w:hyperlink w:anchor="_Toc26222988" w:history="1">
             <w:r>
               <w:rPr>
                 <w:rStyle w:val="Hyperlink"/>
@@ -4378,7 +4378,7 @@
                 <w:noProof/>
                 <w:webHidden/>
               </w:rPr>
-              <w:instrText xml:space="preserve"> PAGEREF _Toc26135331 \h </w:instrText>
+              <w:instrText xml:space="preserve"> PAGEREF _Toc26222988 \h </w:instrText>
             </w:r>
             <w:r>
               <w:rPr>
@@ -4421,7 +4421,7 @@
               <w:lang w:eastAsia="en-CA"/>
             </w:rPr>
           </w:pPr>
-          <w:hyperlink w:anchor="_Toc26135332" w:history="1">
+          <w:hyperlink w:anchor="_Toc26222989" w:history="1">
             <w:r>
               <w:rPr>
                 <w:rStyle w:val="Hyperlink"/>
@@ -4448,7 +4448,7 @@
                 <w:noProof/>
                 <w:webHidden/>
               </w:rPr>
-              <w:instrText xml:space="preserve"> PAGEREF _Toc26135332 \h </w:instrText>
+              <w:instrText xml:space="preserve"> PAGEREF _Toc26222989 \h </w:instrText>
             </w:r>
             <w:r>
               <w:rPr>
@@ -4491,7 +4491,7 @@
               <w:lang w:eastAsia="en-CA"/>
             </w:rPr>
           </w:pPr>
-          <w:hyperlink w:anchor="_Toc26135333" w:history="1">
+          <w:hyperlink w:anchor="_Toc26222990" w:history="1">
             <w:r>
               <w:rPr>
                 <w:rStyle w:val="Hyperlink"/>
@@ -4518,7 +4518,7 @@
                 <w:noProof/>
                 <w:webHidden/>
               </w:rPr>
-              <w:instrText xml:space="preserve"> PAGEREF _Toc26135333 \h </w:instrText>
+              <w:instrText xml:space="preserve"> PAGEREF _Toc26222990 \h </w:instrText>
             </w:r>
             <w:r>
               <w:rPr>
@@ -4539,6 +4539,286 @@
                 <w:webHidden/>
               </w:rPr>
               <w:t>19</w:t>
+            </w:r>
+            <w:r>
+              <w:rPr>
+                <w:noProof/>
+                <w:webHidden/>
+              </w:rPr>
+              <w:fldChar w:fldCharType="end"/>
+            </w:r>
+          </w:hyperlink>
+        </w:p>
+        <w:p>
+          <w:pPr>
+            <w:pStyle w:val="TOC2"/>
+            <w:tabs>
+              <w:tab w:val="right" w:leader="dot" w:pos="9350"/>
+            </w:tabs>
+            <w:rPr>
+              <w:rFonts w:eastAsiaTheme="minorEastAsia"/>
+              <w:noProof/>
+              <w:lang w:eastAsia="en-CA"/>
+            </w:rPr>
+          </w:pPr>
+          <w:hyperlink w:anchor="_Toc26222991" w:history="1">
+            <w:r>
+              <w:rPr>
+                <w:rStyle w:val="Hyperlink"/>
+                <w:noProof/>
+              </w:rPr>
+              <w:t>Anonymous Functions</w:t>
+            </w:r>
+            <w:r>
+              <w:rPr>
+                <w:noProof/>
+                <w:webHidden/>
+              </w:rPr>
+              <w:tab/>
+            </w:r>
+            <w:r>
+              <w:rPr>
+                <w:noProof/>
+                <w:webHidden/>
+              </w:rPr>
+              <w:fldChar w:fldCharType="begin"/>
+            </w:r>
+            <w:r>
+              <w:rPr>
+                <w:noProof/>
+                <w:webHidden/>
+              </w:rPr>
+              <w:instrText xml:space="preserve"> PAGEREF _Toc26222991 \h </w:instrText>
+            </w:r>
+            <w:r>
+              <w:rPr>
+                <w:noProof/>
+                <w:webHidden/>
+              </w:rPr>
+            </w:r>
+            <w:r>
+              <w:rPr>
+                <w:noProof/>
+                <w:webHidden/>
+              </w:rPr>
+              <w:fldChar w:fldCharType="separate"/>
+            </w:r>
+            <w:r>
+              <w:rPr>
+                <w:noProof/>
+                <w:webHidden/>
+              </w:rPr>
+              <w:t>19</w:t>
+            </w:r>
+            <w:r>
+              <w:rPr>
+                <w:noProof/>
+                <w:webHidden/>
+              </w:rPr>
+              <w:fldChar w:fldCharType="end"/>
+            </w:r>
+          </w:hyperlink>
+        </w:p>
+        <w:p>
+          <w:pPr>
+            <w:pStyle w:val="TOC3"/>
+            <w:tabs>
+              <w:tab w:val="right" w:leader="dot" w:pos="9350"/>
+            </w:tabs>
+            <w:rPr>
+              <w:rFonts w:eastAsiaTheme="minorEastAsia"/>
+              <w:noProof/>
+              <w:lang w:eastAsia="en-CA"/>
+            </w:rPr>
+          </w:pPr>
+          <w:hyperlink w:anchor="_Toc26222992" w:history="1">
+            <w:r>
+              <w:rPr>
+                <w:rStyle w:val="Hyperlink"/>
+                <w:noProof/>
+              </w:rPr>
+              <w:t>Self-Invoking function</w:t>
+            </w:r>
+            <w:r>
+              <w:rPr>
+                <w:noProof/>
+                <w:webHidden/>
+              </w:rPr>
+              <w:tab/>
+            </w:r>
+            <w:r>
+              <w:rPr>
+                <w:noProof/>
+                <w:webHidden/>
+              </w:rPr>
+              <w:fldChar w:fldCharType="begin"/>
+            </w:r>
+            <w:r>
+              <w:rPr>
+                <w:noProof/>
+                <w:webHidden/>
+              </w:rPr>
+              <w:instrText xml:space="preserve"> PAGEREF _Toc26222992 \h </w:instrText>
+            </w:r>
+            <w:r>
+              <w:rPr>
+                <w:noProof/>
+                <w:webHidden/>
+              </w:rPr>
+            </w:r>
+            <w:r>
+              <w:rPr>
+                <w:noProof/>
+                <w:webHidden/>
+              </w:rPr>
+              <w:fldChar w:fldCharType="separate"/>
+            </w:r>
+            <w:r>
+              <w:rPr>
+                <w:noProof/>
+                <w:webHidden/>
+              </w:rPr>
+              <w:t>20</w:t>
+            </w:r>
+            <w:r>
+              <w:rPr>
+                <w:noProof/>
+                <w:webHidden/>
+              </w:rPr>
+              <w:fldChar w:fldCharType="end"/>
+            </w:r>
+          </w:hyperlink>
+        </w:p>
+        <w:p>
+          <w:pPr>
+            <w:pStyle w:val="TOC2"/>
+            <w:tabs>
+              <w:tab w:val="right" w:leader="dot" w:pos="9350"/>
+            </w:tabs>
+            <w:rPr>
+              <w:rFonts w:eastAsiaTheme="minorEastAsia"/>
+              <w:noProof/>
+              <w:lang w:eastAsia="en-CA"/>
+            </w:rPr>
+          </w:pPr>
+          <w:hyperlink w:anchor="_Toc26222993" w:history="1">
+            <w:r>
+              <w:rPr>
+                <w:rStyle w:val="Hyperlink"/>
+                <w:noProof/>
+              </w:rPr>
+              <w:t>Arrow Function</w:t>
+            </w:r>
+            <w:r>
+              <w:rPr>
+                <w:noProof/>
+                <w:webHidden/>
+              </w:rPr>
+              <w:tab/>
+            </w:r>
+            <w:r>
+              <w:rPr>
+                <w:noProof/>
+                <w:webHidden/>
+              </w:rPr>
+              <w:fldChar w:fldCharType="begin"/>
+            </w:r>
+            <w:r>
+              <w:rPr>
+                <w:noProof/>
+                <w:webHidden/>
+              </w:rPr>
+              <w:instrText xml:space="preserve"> PAGEREF _Toc26222993 \h </w:instrText>
+            </w:r>
+            <w:r>
+              <w:rPr>
+                <w:noProof/>
+                <w:webHidden/>
+              </w:rPr>
+            </w:r>
+            <w:r>
+              <w:rPr>
+                <w:noProof/>
+                <w:webHidden/>
+              </w:rPr>
+              <w:fldChar w:fldCharType="separate"/>
+            </w:r>
+            <w:r>
+              <w:rPr>
+                <w:noProof/>
+                <w:webHidden/>
+              </w:rPr>
+              <w:t>20</w:t>
+            </w:r>
+            <w:r>
+              <w:rPr>
+                <w:noProof/>
+                <w:webHidden/>
+              </w:rPr>
+              <w:fldChar w:fldCharType="end"/>
+            </w:r>
+          </w:hyperlink>
+        </w:p>
+        <w:p>
+          <w:pPr>
+            <w:pStyle w:val="TOC2"/>
+            <w:tabs>
+              <w:tab w:val="right" w:leader="dot" w:pos="9350"/>
+            </w:tabs>
+            <w:rPr>
+              <w:rFonts w:eastAsiaTheme="minorEastAsia"/>
+              <w:noProof/>
+              <w:lang w:eastAsia="en-CA"/>
+            </w:rPr>
+          </w:pPr>
+          <w:hyperlink w:anchor="_Toc26222994" w:history="1">
+            <w:r>
+              <w:rPr>
+                <w:rStyle w:val="Hyperlink"/>
+                <w:noProof/>
+              </w:rPr>
+              <w:t>Some Important Concepts Regarding Functions</w:t>
+            </w:r>
+            <w:r>
+              <w:rPr>
+                <w:noProof/>
+                <w:webHidden/>
+              </w:rPr>
+              <w:tab/>
+            </w:r>
+            <w:r>
+              <w:rPr>
+                <w:noProof/>
+                <w:webHidden/>
+              </w:rPr>
+              <w:fldChar w:fldCharType="begin"/>
+            </w:r>
+            <w:r>
+              <w:rPr>
+                <w:noProof/>
+                <w:webHidden/>
+              </w:rPr>
+              <w:instrText xml:space="preserve"> PAGEREF _Toc26222994 \h </w:instrText>
+            </w:r>
+            <w:r>
+              <w:rPr>
+                <w:noProof/>
+                <w:webHidden/>
+              </w:rPr>
+            </w:r>
+            <w:r>
+              <w:rPr>
+                <w:noProof/>
+                <w:webHidden/>
+              </w:rPr>
+              <w:fldChar w:fldCharType="separate"/>
+            </w:r>
+            <w:r>
+              <w:rPr>
+                <w:noProof/>
+                <w:webHidden/>
+              </w:rPr>
+              <w:t>21</w:t>
             </w:r>
             <w:r>
               <w:rPr>
@@ -4569,7 +4849,7 @@
       <w:r>
         <w:br w:type="page"/>
       </w:r>
-      <w:bookmarkStart w:id="0" w:name="_Toc26135272"/>
+      <w:bookmarkStart w:id="0" w:name="_Toc26222929"/>
       <w:r>
         <w:lastRenderedPageBreak/>
         <w:t>What is JavaScript</w:t>
@@ -4820,7 +5100,7 @@
       <w:pPr>
         <w:pStyle w:val="Heading1"/>
       </w:pPr>
-      <w:bookmarkStart w:id="1" w:name="_Toc26135273"/>
+      <w:bookmarkStart w:id="1" w:name="_Toc26222930"/>
       <w:r>
         <w:t>Dynamic, interpreted Programming Language</w:t>
       </w:r>
@@ -4835,7 +5115,7 @@
       <w:pPr>
         <w:pStyle w:val="Heading1"/>
       </w:pPr>
-      <w:bookmarkStart w:id="2" w:name="_Toc26135274"/>
+      <w:bookmarkStart w:id="2" w:name="_Toc26222931"/>
       <w:r>
         <w:t>Weakly Type Programming Language</w:t>
       </w:r>
@@ -4859,7 +5139,7 @@
       <w:pPr>
         <w:pStyle w:val="Heading1"/>
       </w:pPr>
-      <w:bookmarkStart w:id="3" w:name="_Toc26135275"/>
+      <w:bookmarkStart w:id="3" w:name="_Toc26222932"/>
       <w:r>
         <w:t>What will we be covering?</w:t>
       </w:r>
@@ -4869,7 +5149,7 @@
       <w:pPr>
         <w:pStyle w:val="Heading2"/>
       </w:pPr>
-      <w:bookmarkStart w:id="4" w:name="_Toc26135276"/>
+      <w:bookmarkStart w:id="4" w:name="_Toc26222933"/>
       <w:r>
         <w:t>Basics</w:t>
       </w:r>
@@ -4892,7 +5172,7 @@
       <w:pPr>
         <w:pStyle w:val="Heading2"/>
       </w:pPr>
-      <w:bookmarkStart w:id="5" w:name="_Toc26135277"/>
+      <w:bookmarkStart w:id="5" w:name="_Toc26222934"/>
       <w:r>
         <w:t>Building a strong foundation</w:t>
       </w:r>
@@ -4907,7 +5187,7 @@
       <w:pPr>
         <w:pStyle w:val="Heading2"/>
       </w:pPr>
-      <w:bookmarkStart w:id="6" w:name="_Toc26135278"/>
+      <w:bookmarkStart w:id="6" w:name="_Toc26222935"/>
       <w:r>
         <w:t>Advanced Concepts</w:t>
       </w:r>
@@ -4931,7 +5211,7 @@
       <w:pPr>
         <w:pStyle w:val="Heading1"/>
       </w:pPr>
-      <w:bookmarkStart w:id="7" w:name="_Toc26135279"/>
+      <w:bookmarkStart w:id="7" w:name="_Toc26222936"/>
       <w:r>
         <w:lastRenderedPageBreak/>
         <w:t>Setting up Development Environment</w:t>
@@ -4942,7 +5222,7 @@
       <w:pPr>
         <w:pStyle w:val="Heading2"/>
       </w:pPr>
-      <w:bookmarkStart w:id="8" w:name="_Toc26135280"/>
+      <w:bookmarkStart w:id="8" w:name="_Toc26222937"/>
       <w:r>
         <w:t>Visual Studio Code Editor</w:t>
       </w:r>
@@ -5373,7 +5653,7 @@
       <w:pPr>
         <w:pStyle w:val="Heading2"/>
       </w:pPr>
-      <w:bookmarkStart w:id="9" w:name="_Toc26135281"/>
+      <w:bookmarkStart w:id="9" w:name="_Toc26222938"/>
       <w:r>
         <w:t>Chrome Browser</w:t>
       </w:r>
@@ -5424,7 +5704,7 @@
       <w:pPr>
         <w:pStyle w:val="Heading1"/>
       </w:pPr>
-      <w:bookmarkStart w:id="10" w:name="_Toc26135282"/>
+      <w:bookmarkStart w:id="10" w:name="_Toc26222939"/>
       <w:r>
         <w:t>Important</w:t>
       </w:r>
@@ -5558,7 +5838,7 @@
       <w:pPr>
         <w:pStyle w:val="Heading2"/>
       </w:pPr>
-      <w:bookmarkStart w:id="11" w:name="_Toc26135283"/>
+      <w:bookmarkStart w:id="11" w:name="_Toc26222940"/>
       <w:r>
         <w:t>Some Great External Resources</w:t>
       </w:r>
@@ -5736,7 +6016,7 @@
       <w:pPr>
         <w:pStyle w:val="Heading1"/>
       </w:pPr>
-      <w:bookmarkStart w:id="12" w:name="_Toc26135284"/>
+      <w:bookmarkStart w:id="12" w:name="_Toc26222941"/>
       <w:r>
         <w:t>Debugging JavaScript</w:t>
       </w:r>
@@ -5987,7 +6267,7 @@
       <w:pPr>
         <w:pStyle w:val="Heading1"/>
       </w:pPr>
-      <w:bookmarkStart w:id="13" w:name="_Toc26135285"/>
+      <w:bookmarkStart w:id="13" w:name="_Toc26222942"/>
       <w:r>
         <w:t>Referencing the JavaScript file in HTML</w:t>
       </w:r>
@@ -6074,7 +6354,7 @@
       <w:pPr>
         <w:pStyle w:val="Heading2"/>
       </w:pPr>
-      <w:bookmarkStart w:id="14" w:name="_Toc26135286"/>
+      <w:bookmarkStart w:id="14" w:name="_Toc26222943"/>
       <w:r>
         <w:t xml:space="preserve">Defer </w:t>
       </w:r>
@@ -6155,7 +6435,7 @@
       <w:pPr>
         <w:pStyle w:val="Heading2"/>
       </w:pPr>
-      <w:bookmarkStart w:id="15" w:name="_Toc26135287"/>
+      <w:bookmarkStart w:id="15" w:name="_Toc26222944"/>
       <w:r>
         <w:t>Async Importing</w:t>
       </w:r>
@@ -6226,7 +6506,7 @@
       <w:pPr>
         <w:pStyle w:val="Heading1"/>
       </w:pPr>
-      <w:bookmarkStart w:id="16" w:name="_Toc26135288"/>
+      <w:bookmarkStart w:id="16" w:name="_Toc26222945"/>
       <w:r>
         <w:t>var/let/const</w:t>
       </w:r>
@@ -6283,7 +6563,7 @@
       <w:pPr>
         <w:pStyle w:val="Heading1"/>
       </w:pPr>
-      <w:bookmarkStart w:id="17" w:name="_Toc26135289"/>
+      <w:bookmarkStart w:id="17" w:name="_Toc26222946"/>
       <w:r>
         <w:t>Strict</w:t>
       </w:r>
@@ -6351,7 +6631,7 @@
       <w:pPr>
         <w:pStyle w:val="Heading2"/>
       </w:pPr>
-      <w:bookmarkStart w:id="18" w:name="_Toc26135290"/>
+      <w:bookmarkStart w:id="18" w:name="_Toc26222947"/>
       <w:r>
         <w:t>Invoking Strict Mode</w:t>
       </w:r>
@@ -6411,7 +6691,7 @@
       <w:pPr>
         <w:pStyle w:val="Heading1"/>
       </w:pPr>
-      <w:bookmarkStart w:id="19" w:name="_Toc26135291"/>
+      <w:bookmarkStart w:id="19" w:name="_Toc26222948"/>
       <w:r>
         <w:t>Variables &amp; Constants</w:t>
       </w:r>
@@ -6445,7 +6725,7 @@
               <w:pStyle w:val="Heading2"/>
               <w:outlineLvl w:val="1"/>
             </w:pPr>
-            <w:bookmarkStart w:id="20" w:name="_Toc26135292"/>
+            <w:bookmarkStart w:id="20" w:name="_Toc26222949"/>
             <w:r>
               <w:t>Variables</w:t>
             </w:r>
@@ -6523,7 +6803,7 @@
               <w:pStyle w:val="Heading2"/>
               <w:outlineLvl w:val="1"/>
             </w:pPr>
-            <w:bookmarkStart w:id="21" w:name="_Toc26135293"/>
+            <w:bookmarkStart w:id="21" w:name="_Toc26222950"/>
             <w:r>
               <w:t>Constants</w:t>
             </w:r>
@@ -6607,7 +6887,7 @@
       <w:pPr>
         <w:pStyle w:val="Heading1"/>
       </w:pPr>
-      <w:bookmarkStart w:id="22" w:name="_Toc26135294"/>
+      <w:bookmarkStart w:id="22" w:name="_Toc26222951"/>
       <w:r>
         <w:t>Operators</w:t>
       </w:r>
@@ -6754,7 +7034,7 @@
       <w:pPr>
         <w:pStyle w:val="Heading2"/>
       </w:pPr>
-      <w:bookmarkStart w:id="23" w:name="_Toc26135295"/>
+      <w:bookmarkStart w:id="23" w:name="_Toc26222952"/>
       <w:r>
         <w:t>Operator examples</w:t>
       </w:r>
@@ -6967,7 +7247,7 @@
       <w:pPr>
         <w:pStyle w:val="Heading2"/>
       </w:pPr>
-      <w:bookmarkStart w:id="24" w:name="_Toc26135296"/>
+      <w:bookmarkStart w:id="24" w:name="_Toc26222953"/>
       <w:proofErr w:type="spellStart"/>
       <w:r>
         <w:t>type</w:t>
@@ -7039,7 +7319,7 @@
       <w:pPr>
         <w:pStyle w:val="Heading1"/>
       </w:pPr>
-      <w:bookmarkStart w:id="25" w:name="_Toc26135297"/>
+      <w:bookmarkStart w:id="25" w:name="_Toc26222954"/>
       <w:r>
         <w:t>Data Types</w:t>
       </w:r>
@@ -7073,7 +7353,7 @@
       <w:pPr>
         <w:pStyle w:val="Heading2"/>
       </w:pPr>
-      <w:bookmarkStart w:id="26" w:name="_Toc26135298"/>
+      <w:bookmarkStart w:id="26" w:name="_Toc26222955"/>
       <w:r>
         <w:t>Data Types</w:t>
       </w:r>
@@ -7382,7 +7662,7 @@
       <w:pPr>
         <w:pStyle w:val="Heading3"/>
       </w:pPr>
-      <w:bookmarkStart w:id="27" w:name="_Toc26135299"/>
+      <w:bookmarkStart w:id="27" w:name="_Toc26222956"/>
       <w:r>
         <w:t>Using Back Ticks</w:t>
       </w:r>
@@ -7480,7 +7760,7 @@
       <w:pPr>
         <w:pStyle w:val="Heading2"/>
       </w:pPr>
-      <w:bookmarkStart w:id="28" w:name="_Toc26135300"/>
+      <w:bookmarkStart w:id="28" w:name="_Toc26222957"/>
       <w:r>
         <w:t>Converting Data Types</w:t>
       </w:r>
@@ -7592,7 +7872,7 @@
       <w:pPr>
         <w:pStyle w:val="Heading2"/>
       </w:pPr>
-      <w:bookmarkStart w:id="29" w:name="_Toc26135301"/>
+      <w:bookmarkStart w:id="29" w:name="_Toc26222958"/>
       <w:r>
         <w:t>Mixing Number and String</w:t>
       </w:r>
@@ -7740,7 +8020,7 @@
       <w:pPr>
         <w:pStyle w:val="Heading1"/>
       </w:pPr>
-      <w:bookmarkStart w:id="30" w:name="_Toc26135302"/>
+      <w:bookmarkStart w:id="30" w:name="_Toc26222959"/>
       <w:r>
         <w:t>Control Structures</w:t>
       </w:r>
@@ -7750,7 +8030,7 @@
       <w:pPr>
         <w:pStyle w:val="Heading2"/>
       </w:pPr>
-      <w:bookmarkStart w:id="31" w:name="_Toc26135303"/>
+      <w:bookmarkStart w:id="31" w:name="_Toc26222960"/>
       <w:r>
         <w:t>Boolean Operators</w:t>
       </w:r>
@@ -8035,7 +8315,7 @@
       <w:pPr>
         <w:pStyle w:val="Heading2"/>
       </w:pPr>
-      <w:bookmarkStart w:id="32" w:name="_Toc26135304"/>
+      <w:bookmarkStart w:id="32" w:name="_Toc26222961"/>
       <w:r>
         <w:lastRenderedPageBreak/>
         <w:t>Conditional If</w:t>
@@ -8100,7 +8380,7 @@
       <w:pPr>
         <w:pStyle w:val="Heading3"/>
       </w:pPr>
-      <w:bookmarkStart w:id="33" w:name="_Toc26135305"/>
+      <w:bookmarkStart w:id="33" w:name="_Toc26222962"/>
       <w:r>
         <w:t>Switch</w:t>
       </w:r>
@@ -8137,7 +8417,7 @@
       <w:pPr>
         <w:pStyle w:val="Heading3"/>
       </w:pPr>
-      <w:bookmarkStart w:id="34" w:name="_Toc26135306"/>
+      <w:bookmarkStart w:id="34" w:name="_Toc26222963"/>
       <w:r>
         <w:t>If statement</w:t>
       </w:r>
@@ -8176,7 +8456,7 @@
       <w:pPr>
         <w:pStyle w:val="Heading3"/>
       </w:pPr>
-      <w:bookmarkStart w:id="35" w:name="_Toc26135307"/>
+      <w:bookmarkStart w:id="35" w:name="_Toc26222964"/>
       <w:r>
         <w:t>If and else</w:t>
       </w:r>
@@ -8247,7 +8527,7 @@
       <w:pPr>
         <w:pStyle w:val="Heading3"/>
       </w:pPr>
-      <w:bookmarkStart w:id="36" w:name="_Toc26135308"/>
+      <w:bookmarkStart w:id="36" w:name="_Toc26222965"/>
       <w:r>
         <w:t>If, else if and else</w:t>
       </w:r>
@@ -8335,7 +8615,7 @@
         <w:pStyle w:val="Heading3"/>
       </w:pPr>
       <w:bookmarkStart w:id="37" w:name="_Ternary_Operator_–"/>
-      <w:bookmarkStart w:id="38" w:name="_Toc26135309"/>
+      <w:bookmarkStart w:id="38" w:name="_Toc26222966"/>
       <w:bookmarkEnd w:id="37"/>
       <w:r>
         <w:t>Ternary Operator</w:t>
@@ -8402,7 +8682,7 @@
       <w:pPr>
         <w:pStyle w:val="Heading2"/>
       </w:pPr>
-      <w:bookmarkStart w:id="39" w:name="_Toc26135310"/>
+      <w:bookmarkStart w:id="39" w:name="_Toc26222967"/>
       <w:r>
         <w:t xml:space="preserve">The logical AND or </w:t>
       </w:r>
@@ -8472,7 +8752,7 @@
       <w:pPr>
         <w:pStyle w:val="Heading2"/>
       </w:pPr>
-      <w:bookmarkStart w:id="40" w:name="_Toc26135311"/>
+      <w:bookmarkStart w:id="40" w:name="_Toc26222968"/>
       <w:r>
         <w:lastRenderedPageBreak/>
         <w:t>Operator Precedence</w:t>
@@ -8507,7 +8787,7 @@
       <w:pPr>
         <w:pStyle w:val="Heading2"/>
       </w:pPr>
-      <w:bookmarkStart w:id="41" w:name="_Toc26135312"/>
+      <w:bookmarkStart w:id="41" w:name="_Toc26222969"/>
       <w:r>
         <w:t>Logical Operators Short cuts</w:t>
       </w:r>
@@ -8557,7 +8837,7 @@
       <w:pPr>
         <w:pStyle w:val="Heading3"/>
       </w:pPr>
-      <w:bookmarkStart w:id="42" w:name="_Toc26135313"/>
+      <w:bookmarkStart w:id="42" w:name="_Toc26222970"/>
       <w:r>
         <w:t xml:space="preserve">Double Bang </w:t>
       </w:r>
@@ -9076,7 +9356,7 @@
       <w:pPr>
         <w:pStyle w:val="Heading3"/>
       </w:pPr>
-      <w:bookmarkStart w:id="43" w:name="_Toc26135314"/>
+      <w:bookmarkStart w:id="43" w:name="_Toc26222971"/>
       <w:r>
         <w:t>Setting up Defaults</w:t>
       </w:r>
@@ -10601,7 +10881,7 @@
       <w:pPr>
         <w:pStyle w:val="Heading2"/>
       </w:pPr>
-      <w:bookmarkStart w:id="44" w:name="_Toc26135315"/>
+      <w:bookmarkStart w:id="44" w:name="_Toc26222972"/>
       <w:r>
         <w:t>Loops</w:t>
       </w:r>
@@ -10616,7 +10896,7 @@
       <w:pPr>
         <w:pStyle w:val="Heading3"/>
       </w:pPr>
-      <w:bookmarkStart w:id="45" w:name="_Toc26135316"/>
+      <w:bookmarkStart w:id="45" w:name="_Toc26222973"/>
       <w:r>
         <w:t>For</w:t>
       </w:r>
@@ -10746,7 +11026,7 @@
       <w:pPr>
         <w:pStyle w:val="Heading3"/>
       </w:pPr>
-      <w:bookmarkStart w:id="46" w:name="_Toc26135317"/>
+      <w:bookmarkStart w:id="46" w:name="_Toc26222974"/>
       <w:r>
         <w:t xml:space="preserve">For </w:t>
       </w:r>
@@ -10825,7 +11105,7 @@
       <w:pPr>
         <w:pStyle w:val="Heading3"/>
       </w:pPr>
-      <w:bookmarkStart w:id="47" w:name="_Toc26135318"/>
+      <w:bookmarkStart w:id="47" w:name="_Toc26222975"/>
       <w:r>
         <w:t xml:space="preserve">For </w:t>
       </w:r>
@@ -10904,7 +11184,7 @@
       <w:pPr>
         <w:pStyle w:val="Heading3"/>
       </w:pPr>
-      <w:bookmarkStart w:id="48" w:name="_Toc26135319"/>
+      <w:bookmarkStart w:id="48" w:name="_Toc26222976"/>
       <w:r>
         <w:lastRenderedPageBreak/>
         <w:t>While</w:t>
@@ -10987,7 +11267,7 @@
       <w:pPr>
         <w:pStyle w:val="Heading3"/>
       </w:pPr>
-      <w:bookmarkStart w:id="49" w:name="_Toc26135320"/>
+      <w:bookmarkStart w:id="49" w:name="_Toc26222977"/>
       <w:r>
         <w:t>Do While</w:t>
       </w:r>
@@ -11089,7 +11369,7 @@
       <w:pPr>
         <w:pStyle w:val="Heading3"/>
       </w:pPr>
-      <w:bookmarkStart w:id="50" w:name="_Toc26135321"/>
+      <w:bookmarkStart w:id="50" w:name="_Toc26222978"/>
       <w:r>
         <w:t>Continue &amp; Break</w:t>
       </w:r>
@@ -11136,7 +11416,7 @@
       <w:pPr>
         <w:pStyle w:val="Heading1"/>
       </w:pPr>
-      <w:bookmarkStart w:id="51" w:name="_Toc26135322"/>
+      <w:bookmarkStart w:id="51" w:name="_Toc26222979"/>
       <w:r>
         <w:t>Error Handling Try/Catch</w:t>
       </w:r>
@@ -11146,7 +11426,7 @@
       <w:pPr>
         <w:pStyle w:val="Heading2"/>
       </w:pPr>
-      <w:bookmarkStart w:id="52" w:name="_Toc26135323"/>
+      <w:bookmarkStart w:id="52" w:name="_Toc26222980"/>
       <w:r>
         <w:t>Try/Catch Basics</w:t>
       </w:r>
@@ -11525,7 +11805,7 @@
       <w:pPr>
         <w:pStyle w:val="Heading2"/>
       </w:pPr>
-      <w:bookmarkStart w:id="53" w:name="_Toc26135324"/>
+      <w:bookmarkStart w:id="53" w:name="_Toc26222981"/>
       <w:r>
         <w:t>Throwing a Custom Error</w:t>
       </w:r>
@@ -12140,7 +12420,7 @@
       <w:pPr>
         <w:pStyle w:val="Heading2"/>
       </w:pPr>
-      <w:bookmarkStart w:id="54" w:name="_Toc26135325"/>
+      <w:bookmarkStart w:id="54" w:name="_Toc26222982"/>
       <w:r>
         <w:t>Rethrowing an Error</w:t>
       </w:r>
@@ -12914,7 +13194,7 @@
       <w:pPr>
         <w:pStyle w:val="Heading2"/>
       </w:pPr>
-      <w:bookmarkStart w:id="55" w:name="_Toc26135326"/>
+      <w:bookmarkStart w:id="55" w:name="_Toc26222983"/>
       <w:r>
         <w:t>Try/Catch/Finally</w:t>
       </w:r>
@@ -13395,7 +13675,7 @@
       <w:pPr>
         <w:pStyle w:val="Heading2"/>
       </w:pPr>
-      <w:bookmarkStart w:id="56" w:name="_Toc26135327"/>
+      <w:bookmarkStart w:id="56" w:name="_Toc26222984"/>
       <w:r>
         <w:t>Try/Finally</w:t>
       </w:r>
@@ -13777,7 +14057,7 @@
       <w:pPr>
         <w:pStyle w:val="Heading1"/>
       </w:pPr>
-      <w:bookmarkStart w:id="57" w:name="_Toc26135328"/>
+      <w:bookmarkStart w:id="57" w:name="_Toc26222985"/>
       <w:r>
         <w:t>Functions</w:t>
       </w:r>
@@ -13892,7 +14172,7 @@
       <w:pPr>
         <w:pStyle w:val="Heading2"/>
       </w:pPr>
-      <w:bookmarkStart w:id="58" w:name="_Toc26135329"/>
+      <w:bookmarkStart w:id="58" w:name="_Toc26222986"/>
       <w:r>
         <w:t>Global Variables</w:t>
       </w:r>
@@ -13910,7 +14190,7 @@
       <w:pPr>
         <w:pStyle w:val="Heading2"/>
       </w:pPr>
-      <w:bookmarkStart w:id="59" w:name="_Toc26135330"/>
+      <w:bookmarkStart w:id="59" w:name="_Toc26222987"/>
       <w:r>
         <w:t>Parameters Vs Arguments</w:t>
       </w:r>
@@ -14573,7 +14853,7 @@
       <w:pPr>
         <w:pStyle w:val="Heading2"/>
       </w:pPr>
-      <w:bookmarkStart w:id="60" w:name="_Toc26135331"/>
+      <w:bookmarkStart w:id="60" w:name="_Toc26222988"/>
       <w:r>
         <w:t>F</w:t>
       </w:r>
@@ -15247,7 +15527,7 @@
       <w:pPr>
         <w:pStyle w:val="Heading2"/>
       </w:pPr>
-      <w:bookmarkStart w:id="61" w:name="_Toc26135332"/>
+      <w:bookmarkStart w:id="61" w:name="_Toc26222989"/>
       <w:r>
         <w:t>Function Expressions Vs Function Declarations</w:t>
       </w:r>
@@ -15299,7 +15579,7 @@
       <w:pPr>
         <w:pStyle w:val="Heading2"/>
       </w:pPr>
-      <w:bookmarkStart w:id="62" w:name="_Toc26135333"/>
+      <w:bookmarkStart w:id="62" w:name="_Toc26222990"/>
       <w:r>
         <w:t>Shadowing</w:t>
       </w:r>
@@ -15780,9 +16060,11 @@
       <w:pPr>
         <w:pStyle w:val="Heading2"/>
       </w:pPr>
+      <w:bookmarkStart w:id="63" w:name="_Toc26222991"/>
       <w:r>
         <w:t>Anonymous Functions</w:t>
       </w:r>
+      <w:bookmarkEnd w:id="63"/>
     </w:p>
     <w:p>
       <w:r>
@@ -16288,9 +16570,11 @@
       <w:pPr>
         <w:pStyle w:val="Heading3"/>
       </w:pPr>
+      <w:bookmarkStart w:id="64" w:name="_Toc26222992"/>
       <w:r>
         <w:t>Self-Invoking function</w:t>
       </w:r>
+      <w:bookmarkEnd w:id="64"/>
     </w:p>
     <w:p>
       <w:r>
@@ -16488,45 +16772,20 @@
       <w:pPr>
         <w:pStyle w:val="Heading2"/>
       </w:pPr>
+      <w:bookmarkStart w:id="65" w:name="_Toc26222993"/>
       <w:r>
         <w:t>Arrow Function</w:t>
       </w:r>
-    </w:p>
-    <w:p>
-      <w:r>
-        <w:t>Arrow functions allows a short syntax for writing function expressions.</w:t>
-      </w:r>
-      <w:r>
-        <w:t xml:space="preserve"> </w:t>
-      </w:r>
-      <w:r>
-        <w:t>You don't need the function keyword, the return keyword, and the curly brackets.</w:t>
-      </w:r>
-    </w:p>
-    <w:p>
-      <w:r>
-        <w:t>Arrow functions do not have their own this. They are not well suited for defining object methods.</w:t>
-      </w:r>
-      <w:r>
-        <w:t xml:space="preserve"> </w:t>
-      </w:r>
-      <w:r>
-        <w:t>Arrow functions are not hoisted. They must be defined before they are used.</w:t>
-      </w:r>
-      <w:r>
-        <w:t xml:space="preserve"> </w:t>
-      </w:r>
-      <w:r>
-        <w:t>Using const is safer than using var, because a function expression is always constant value.</w:t>
-      </w:r>
-      <w:r>
-        <w:t xml:space="preserve"> </w:t>
-      </w:r>
-      <w:r>
-        <w:t>You can only omit the return keyword and the curly brackets if the function is a single statement. Because of this, it might be a good habit to always keep them</w:t>
-      </w:r>
-      <w:r>
-        <w:t xml:space="preserve">. </w:t>
+      <w:bookmarkEnd w:id="65"/>
+    </w:p>
+    <w:p>
+      <w:r>
+        <w:t>Arrow functions allows a short syntax for writing function expressions. You don't need the function keyword, the return keyword, and the curly brackets.</w:t>
+      </w:r>
+    </w:p>
+    <w:p>
+      <w:r>
+        <w:t xml:space="preserve">Arrow functions do not have their own this. They are not well suited for defining object methods. Arrow functions are not hoisted. They must be defined before they are used. Using const is safer than using var, because a function expression is always constant value. You can only omit the return keyword and the curly brackets if the function is a single statement. Because of this, it might be a good habit to always keep them. </w:t>
       </w:r>
     </w:p>
     <w:p>
@@ -17164,11 +17423,919 @@
       </w:r>
     </w:p>
     <w:p>
-      <w:bookmarkStart w:id="63" w:name="_GoBack"/>
-      <w:bookmarkEnd w:id="63"/>
-    </w:p>
+      <w:pPr>
+        <w:pStyle w:val="Heading2"/>
+      </w:pPr>
+      <w:bookmarkStart w:id="66" w:name="_Toc26222994"/>
+      <w:r>
+        <w:t>Some Important Concepts Regarding Functions</w:t>
+      </w:r>
+      <w:bookmarkEnd w:id="66"/>
+    </w:p>
+    <w:p>
+      <w:pPr>
+        <w:pStyle w:val="ListParagraph"/>
+        <w:numPr>
+          <w:ilvl w:val="0"/>
+          <w:numId w:val="4"/>
+        </w:numPr>
+      </w:pPr>
+      <w:hyperlink r:id="rId51" w:history="1">
+        <w:r>
+          <w:rPr>
+            <w:rStyle w:val="Hyperlink"/>
+          </w:rPr>
+          <w:t>https://stackoverflow.com/questions/59150018/proper-use-of-this-in-javascript-objects?noredirect=1#comment104525531_59150018</w:t>
+        </w:r>
+      </w:hyperlink>
+      <w:r>
+        <w:t xml:space="preserve"> </w:t>
+      </w:r>
+    </w:p>
+    <w:p>
+      <w:pPr>
+        <w:pStyle w:val="ListParagraph"/>
+        <w:numPr>
+          <w:ilvl w:val="0"/>
+          <w:numId w:val="4"/>
+        </w:numPr>
+      </w:pPr>
+      <w:hyperlink r:id="rId52" w:history="1">
+        <w:r>
+          <w:rPr>
+            <w:rStyle w:val="Hyperlink"/>
+          </w:rPr>
+          <w:t>https://stackoverflow.com/questions/4616202/self-references-in-object-literals-initializers</w:t>
+        </w:r>
+      </w:hyperlink>
+      <w:r>
+        <w:t xml:space="preserve"> </w:t>
+      </w:r>
+    </w:p>
+    <w:p>
+      <w:r>
+        <w:t>Arrow function examples</w:t>
+      </w:r>
+    </w:p>
+    <w:p>
+      <w:pPr>
+        <w:shd w:val="clear" w:color="auto" w:fill="1E1E1E"/>
+        <w:spacing w:after="0" w:line="330" w:lineRule="atLeast"/>
+        <w:rPr>
+          <w:rFonts w:ascii="Consolas" w:eastAsia="Times New Roman" w:hAnsi="Consolas" w:cs="Times New Roman"/>
+          <w:color w:val="A6B7C8"/>
+          <w:sz w:val="23"/>
+          <w:szCs w:val="23"/>
+          <w:lang w:eastAsia="en-CA"/>
+        </w:rPr>
+      </w:pPr>
+      <w:r>
+        <w:rPr>
+          <w:rFonts w:ascii="Consolas" w:eastAsia="Times New Roman" w:hAnsi="Consolas" w:cs="Times New Roman"/>
+          <w:color w:val="608B4E"/>
+          <w:sz w:val="23"/>
+          <w:szCs w:val="23"/>
+          <w:lang w:eastAsia="en-CA"/>
+        </w:rPr>
+        <w:t>//arrow functions syntax</w:t>
+      </w:r>
+    </w:p>
+    <w:p>
+      <w:pPr>
+        <w:shd w:val="clear" w:color="auto" w:fill="1E1E1E"/>
+        <w:spacing w:after="0" w:line="330" w:lineRule="atLeast"/>
+        <w:rPr>
+          <w:rFonts w:ascii="Consolas" w:eastAsia="Times New Roman" w:hAnsi="Consolas" w:cs="Times New Roman"/>
+          <w:color w:val="A6B7C8"/>
+          <w:sz w:val="23"/>
+          <w:szCs w:val="23"/>
+          <w:lang w:eastAsia="en-CA"/>
+        </w:rPr>
+      </w:pPr>
+    </w:p>
+    <w:p>
+      <w:pPr>
+        <w:shd w:val="clear" w:color="auto" w:fill="1E1E1E"/>
+        <w:spacing w:after="0" w:line="330" w:lineRule="atLeast"/>
+        <w:rPr>
+          <w:rFonts w:ascii="Consolas" w:eastAsia="Times New Roman" w:hAnsi="Consolas" w:cs="Times New Roman"/>
+          <w:color w:val="A6B7C8"/>
+          <w:sz w:val="23"/>
+          <w:szCs w:val="23"/>
+          <w:lang w:eastAsia="en-CA"/>
+        </w:rPr>
+      </w:pPr>
+      <w:r>
+        <w:rPr>
+          <w:rFonts w:ascii="Consolas" w:eastAsia="Times New Roman" w:hAnsi="Consolas" w:cs="Times New Roman"/>
+          <w:color w:val="608B4E"/>
+          <w:sz w:val="23"/>
+          <w:szCs w:val="23"/>
+          <w:lang w:eastAsia="en-CA"/>
+        </w:rPr>
+        <w:t>//1. default</w:t>
+      </w:r>
+    </w:p>
+    <w:p>
+      <w:pPr>
+        <w:shd w:val="clear" w:color="auto" w:fill="1E1E1E"/>
+        <w:spacing w:after="0" w:line="330" w:lineRule="atLeast"/>
+        <w:rPr>
+          <w:rFonts w:ascii="Consolas" w:eastAsia="Times New Roman" w:hAnsi="Consolas" w:cs="Times New Roman"/>
+          <w:color w:val="A6B7C8"/>
+          <w:sz w:val="23"/>
+          <w:szCs w:val="23"/>
+          <w:lang w:eastAsia="en-CA"/>
+        </w:rPr>
+      </w:pPr>
+      <w:r>
+        <w:rPr>
+          <w:rFonts w:ascii="Consolas" w:eastAsia="Times New Roman" w:hAnsi="Consolas" w:cs="Times New Roman"/>
+          <w:color w:val="D87316"/>
+          <w:sz w:val="23"/>
+          <w:szCs w:val="23"/>
+          <w:lang w:eastAsia="en-CA"/>
+        </w:rPr>
+        <w:t>const</w:t>
+      </w:r>
+      <w:r>
+        <w:rPr>
+          <w:rFonts w:ascii="Consolas" w:eastAsia="Times New Roman" w:hAnsi="Consolas" w:cs="Times New Roman"/>
+          <w:color w:val="A6B7C8"/>
+          <w:sz w:val="23"/>
+          <w:szCs w:val="23"/>
+          <w:lang w:eastAsia="en-CA"/>
+        </w:rPr>
+        <w:t xml:space="preserve"> add = (a, b) =&gt; {</w:t>
+      </w:r>
+    </w:p>
+    <w:p>
+      <w:pPr>
+        <w:shd w:val="clear" w:color="auto" w:fill="1E1E1E"/>
+        <w:spacing w:after="0" w:line="330" w:lineRule="atLeast"/>
+        <w:rPr>
+          <w:rFonts w:ascii="Consolas" w:eastAsia="Times New Roman" w:hAnsi="Consolas" w:cs="Times New Roman"/>
+          <w:color w:val="A6B7C8"/>
+          <w:sz w:val="23"/>
+          <w:szCs w:val="23"/>
+          <w:lang w:eastAsia="en-CA"/>
+        </w:rPr>
+      </w:pPr>
+      <w:r>
+        <w:rPr>
+          <w:rFonts w:ascii="Consolas" w:eastAsia="Times New Roman" w:hAnsi="Consolas" w:cs="Times New Roman"/>
+          <w:color w:val="A6B7C8"/>
+          <w:sz w:val="23"/>
+          <w:szCs w:val="23"/>
+          <w:lang w:eastAsia="en-CA"/>
+        </w:rPr>
+        <w:t xml:space="preserve">    </w:t>
+      </w:r>
+      <w:r>
+        <w:rPr>
+          <w:rFonts w:ascii="Consolas" w:eastAsia="Times New Roman" w:hAnsi="Consolas" w:cs="Times New Roman"/>
+          <w:color w:val="D87316"/>
+          <w:sz w:val="23"/>
+          <w:szCs w:val="23"/>
+          <w:lang w:eastAsia="en-CA"/>
+        </w:rPr>
+        <w:t>const</w:t>
+      </w:r>
+      <w:r>
+        <w:rPr>
+          <w:rFonts w:ascii="Consolas" w:eastAsia="Times New Roman" w:hAnsi="Consolas" w:cs="Times New Roman"/>
+          <w:color w:val="A6B7C8"/>
+          <w:sz w:val="23"/>
+          <w:szCs w:val="23"/>
+          <w:lang w:eastAsia="en-CA"/>
+        </w:rPr>
+        <w:t xml:space="preserve"> result = a + b;</w:t>
+      </w:r>
+    </w:p>
+    <w:p>
+      <w:pPr>
+        <w:shd w:val="clear" w:color="auto" w:fill="1E1E1E"/>
+        <w:spacing w:after="0" w:line="330" w:lineRule="atLeast"/>
+        <w:rPr>
+          <w:rFonts w:ascii="Consolas" w:eastAsia="Times New Roman" w:hAnsi="Consolas" w:cs="Times New Roman"/>
+          <w:color w:val="A6B7C8"/>
+          <w:sz w:val="23"/>
+          <w:szCs w:val="23"/>
+          <w:lang w:eastAsia="en-CA"/>
+        </w:rPr>
+      </w:pPr>
+      <w:r>
+        <w:rPr>
+          <w:rFonts w:ascii="Consolas" w:eastAsia="Times New Roman" w:hAnsi="Consolas" w:cs="Times New Roman"/>
+          <w:color w:val="A6B7C8"/>
+          <w:sz w:val="23"/>
+          <w:szCs w:val="23"/>
+          <w:lang w:eastAsia="en-CA"/>
+        </w:rPr>
+        <w:t xml:space="preserve">    </w:t>
+      </w:r>
+      <w:r>
+        <w:rPr>
+          <w:rFonts w:ascii="Consolas" w:eastAsia="Times New Roman" w:hAnsi="Consolas" w:cs="Times New Roman"/>
+          <w:color w:val="D87316"/>
+          <w:sz w:val="23"/>
+          <w:szCs w:val="23"/>
+          <w:lang w:eastAsia="en-CA"/>
+        </w:rPr>
+        <w:t>return</w:t>
+      </w:r>
+      <w:r>
+        <w:rPr>
+          <w:rFonts w:ascii="Consolas" w:eastAsia="Times New Roman" w:hAnsi="Consolas" w:cs="Times New Roman"/>
+          <w:color w:val="A6B7C8"/>
+          <w:sz w:val="23"/>
+          <w:szCs w:val="23"/>
+          <w:lang w:eastAsia="en-CA"/>
+        </w:rPr>
+        <w:t xml:space="preserve"> result; </w:t>
+      </w:r>
+      <w:r>
+        <w:rPr>
+          <w:rFonts w:ascii="Consolas" w:eastAsia="Times New Roman" w:hAnsi="Consolas" w:cs="Times New Roman"/>
+          <w:color w:val="608B4E"/>
+          <w:sz w:val="23"/>
+          <w:szCs w:val="23"/>
+          <w:lang w:eastAsia="en-CA"/>
+        </w:rPr>
+        <w:t>// like in "normal" functions, parameters and return statement are OPTIONAL!</w:t>
+      </w:r>
+    </w:p>
+    <w:p>
+      <w:pPr>
+        <w:shd w:val="clear" w:color="auto" w:fill="1E1E1E"/>
+        <w:spacing w:after="0" w:line="330" w:lineRule="atLeast"/>
+        <w:rPr>
+          <w:rFonts w:ascii="Consolas" w:eastAsia="Times New Roman" w:hAnsi="Consolas" w:cs="Times New Roman"/>
+          <w:color w:val="A6B7C8"/>
+          <w:sz w:val="23"/>
+          <w:szCs w:val="23"/>
+          <w:lang w:eastAsia="en-CA"/>
+        </w:rPr>
+      </w:pPr>
+      <w:r>
+        <w:rPr>
+          <w:rFonts w:ascii="Consolas" w:eastAsia="Times New Roman" w:hAnsi="Consolas" w:cs="Times New Roman"/>
+          <w:color w:val="A6B7C8"/>
+          <w:sz w:val="23"/>
+          <w:szCs w:val="23"/>
+          <w:lang w:eastAsia="en-CA"/>
+        </w:rPr>
+        <w:t>};</w:t>
+      </w:r>
+    </w:p>
+    <w:p>
+      <w:pPr>
+        <w:shd w:val="clear" w:color="auto" w:fill="1E1E1E"/>
+        <w:spacing w:after="0" w:line="330" w:lineRule="atLeast"/>
+        <w:rPr>
+          <w:rFonts w:ascii="Consolas" w:eastAsia="Times New Roman" w:hAnsi="Consolas" w:cs="Times New Roman"/>
+          <w:color w:val="A6B7C8"/>
+          <w:sz w:val="23"/>
+          <w:szCs w:val="23"/>
+          <w:lang w:eastAsia="en-CA"/>
+        </w:rPr>
+      </w:pPr>
+      <w:r>
+        <w:rPr>
+          <w:rFonts w:ascii="Consolas" w:eastAsia="Times New Roman" w:hAnsi="Consolas" w:cs="Times New Roman"/>
+          <w:color w:val="608B4E"/>
+          <w:sz w:val="23"/>
+          <w:szCs w:val="23"/>
+          <w:lang w:eastAsia="en-CA"/>
+        </w:rPr>
+        <w:t>//Noteworthy: Semi-colon at end, no function keyword, parentheses around parameters/ arguments.</w:t>
+      </w:r>
+    </w:p>
+    <w:p>
+      <w:pPr>
+        <w:shd w:val="clear" w:color="auto" w:fill="1E1E1E"/>
+        <w:spacing w:after="0" w:line="330" w:lineRule="atLeast"/>
+        <w:rPr>
+          <w:rFonts w:ascii="Consolas" w:eastAsia="Times New Roman" w:hAnsi="Consolas" w:cs="Times New Roman"/>
+          <w:color w:val="A6B7C8"/>
+          <w:sz w:val="23"/>
+          <w:szCs w:val="23"/>
+          <w:lang w:eastAsia="en-CA"/>
+        </w:rPr>
+      </w:pPr>
+    </w:p>
+    <w:p>
+      <w:pPr>
+        <w:shd w:val="clear" w:color="auto" w:fill="1E1E1E"/>
+        <w:spacing w:after="0" w:line="330" w:lineRule="atLeast"/>
+        <w:rPr>
+          <w:rFonts w:ascii="Consolas" w:eastAsia="Times New Roman" w:hAnsi="Consolas" w:cs="Times New Roman"/>
+          <w:color w:val="A6B7C8"/>
+          <w:sz w:val="23"/>
+          <w:szCs w:val="23"/>
+          <w:lang w:eastAsia="en-CA"/>
+        </w:rPr>
+      </w:pPr>
+      <w:r>
+        <w:rPr>
+          <w:rFonts w:ascii="Consolas" w:eastAsia="Times New Roman" w:hAnsi="Consolas" w:cs="Times New Roman"/>
+          <w:color w:val="608B4E"/>
+          <w:sz w:val="23"/>
+          <w:szCs w:val="23"/>
+          <w:lang w:eastAsia="en-CA"/>
+        </w:rPr>
+        <w:t>//2) Shorter parameter syntax, if exactly one parameter is received:</w:t>
+      </w:r>
+    </w:p>
+    <w:p>
+      <w:pPr>
+        <w:shd w:val="clear" w:color="auto" w:fill="1E1E1E"/>
+        <w:spacing w:after="0" w:line="330" w:lineRule="atLeast"/>
+        <w:rPr>
+          <w:rFonts w:ascii="Consolas" w:eastAsia="Times New Roman" w:hAnsi="Consolas" w:cs="Times New Roman"/>
+          <w:color w:val="A6B7C8"/>
+          <w:sz w:val="23"/>
+          <w:szCs w:val="23"/>
+          <w:lang w:eastAsia="en-CA"/>
+        </w:rPr>
+      </w:pPr>
+      <w:r>
+        <w:rPr>
+          <w:rFonts w:ascii="Consolas" w:eastAsia="Times New Roman" w:hAnsi="Consolas" w:cs="Times New Roman"/>
+          <w:color w:val="D87316"/>
+          <w:sz w:val="23"/>
+          <w:szCs w:val="23"/>
+          <w:lang w:eastAsia="en-CA"/>
+        </w:rPr>
+        <w:t>const</w:t>
+      </w:r>
+      <w:r>
+        <w:rPr>
+          <w:rFonts w:ascii="Consolas" w:eastAsia="Times New Roman" w:hAnsi="Consolas" w:cs="Times New Roman"/>
+          <w:color w:val="A6B7C8"/>
+          <w:sz w:val="23"/>
+          <w:szCs w:val="23"/>
+          <w:lang w:eastAsia="en-CA"/>
+        </w:rPr>
+        <w:t xml:space="preserve"> log = message =&gt; {</w:t>
+      </w:r>
+    </w:p>
+    <w:p>
+      <w:pPr>
+        <w:shd w:val="clear" w:color="auto" w:fill="1E1E1E"/>
+        <w:spacing w:after="0" w:line="330" w:lineRule="atLeast"/>
+        <w:rPr>
+          <w:rFonts w:ascii="Consolas" w:eastAsia="Times New Roman" w:hAnsi="Consolas" w:cs="Times New Roman"/>
+          <w:color w:val="A6B7C8"/>
+          <w:sz w:val="23"/>
+          <w:szCs w:val="23"/>
+          <w:lang w:eastAsia="en-CA"/>
+        </w:rPr>
+      </w:pPr>
+      <w:r>
+        <w:rPr>
+          <w:rFonts w:ascii="Consolas" w:eastAsia="Times New Roman" w:hAnsi="Consolas" w:cs="Times New Roman"/>
+          <w:color w:val="A6B7C8"/>
+          <w:sz w:val="23"/>
+          <w:szCs w:val="23"/>
+          <w:lang w:eastAsia="en-CA"/>
+        </w:rPr>
+        <w:t xml:space="preserve">    console.log(message); </w:t>
+      </w:r>
+      <w:r>
+        <w:rPr>
+          <w:rFonts w:ascii="Consolas" w:eastAsia="Times New Roman" w:hAnsi="Consolas" w:cs="Times New Roman"/>
+          <w:color w:val="608B4E"/>
+          <w:sz w:val="23"/>
+          <w:szCs w:val="23"/>
+          <w:lang w:eastAsia="en-CA"/>
+        </w:rPr>
+        <w:t>// could also return something of course - this example just doesn't</w:t>
+      </w:r>
+    </w:p>
+    <w:p>
+      <w:pPr>
+        <w:shd w:val="clear" w:color="auto" w:fill="1E1E1E"/>
+        <w:spacing w:after="0" w:line="330" w:lineRule="atLeast"/>
+        <w:rPr>
+          <w:rFonts w:ascii="Consolas" w:eastAsia="Times New Roman" w:hAnsi="Consolas" w:cs="Times New Roman"/>
+          <w:color w:val="A6B7C8"/>
+          <w:sz w:val="23"/>
+          <w:szCs w:val="23"/>
+          <w:lang w:eastAsia="en-CA"/>
+        </w:rPr>
+      </w:pPr>
+      <w:r>
+        <w:rPr>
+          <w:rFonts w:ascii="Consolas" w:eastAsia="Times New Roman" w:hAnsi="Consolas" w:cs="Times New Roman"/>
+          <w:color w:val="A6B7C8"/>
+          <w:sz w:val="23"/>
+          <w:szCs w:val="23"/>
+          <w:lang w:eastAsia="en-CA"/>
+        </w:rPr>
+        <w:t>};</w:t>
+      </w:r>
+    </w:p>
+    <w:p>
+      <w:pPr>
+        <w:shd w:val="clear" w:color="auto" w:fill="1E1E1E"/>
+        <w:spacing w:after="0" w:line="330" w:lineRule="atLeast"/>
+        <w:rPr>
+          <w:rFonts w:ascii="Consolas" w:eastAsia="Times New Roman" w:hAnsi="Consolas" w:cs="Times New Roman"/>
+          <w:color w:val="A6B7C8"/>
+          <w:sz w:val="23"/>
+          <w:szCs w:val="23"/>
+          <w:lang w:eastAsia="en-CA"/>
+        </w:rPr>
+      </w:pPr>
+      <w:r>
+        <w:rPr>
+          <w:rFonts w:ascii="Consolas" w:eastAsia="Times New Roman" w:hAnsi="Consolas" w:cs="Times New Roman"/>
+          <w:color w:val="608B4E"/>
+          <w:sz w:val="23"/>
+          <w:szCs w:val="23"/>
+          <w:lang w:eastAsia="en-CA"/>
+        </w:rPr>
+        <w:t>//Noteworthy: Parentheses around parameter list can be omitted (for exactly one argument).</w:t>
+      </w:r>
+    </w:p>
+    <w:p>
+      <w:pPr>
+        <w:shd w:val="clear" w:color="auto" w:fill="1E1E1E"/>
+        <w:spacing w:after="0" w:line="330" w:lineRule="atLeast"/>
+        <w:rPr>
+          <w:rFonts w:ascii="Consolas" w:eastAsia="Times New Roman" w:hAnsi="Consolas" w:cs="Times New Roman"/>
+          <w:color w:val="A6B7C8"/>
+          <w:sz w:val="23"/>
+          <w:szCs w:val="23"/>
+          <w:lang w:eastAsia="en-CA"/>
+        </w:rPr>
+      </w:pPr>
+    </w:p>
+    <w:p>
+      <w:pPr>
+        <w:shd w:val="clear" w:color="auto" w:fill="1E1E1E"/>
+        <w:spacing w:after="0" w:line="330" w:lineRule="atLeast"/>
+        <w:rPr>
+          <w:rFonts w:ascii="Consolas" w:eastAsia="Times New Roman" w:hAnsi="Consolas" w:cs="Times New Roman"/>
+          <w:color w:val="A6B7C8"/>
+          <w:sz w:val="23"/>
+          <w:szCs w:val="23"/>
+          <w:lang w:eastAsia="en-CA"/>
+        </w:rPr>
+      </w:pPr>
+      <w:r>
+        <w:rPr>
+          <w:rFonts w:ascii="Consolas" w:eastAsia="Times New Roman" w:hAnsi="Consolas" w:cs="Times New Roman"/>
+          <w:color w:val="608B4E"/>
+          <w:sz w:val="23"/>
+          <w:szCs w:val="23"/>
+          <w:lang w:eastAsia="en-CA"/>
+        </w:rPr>
+        <w:t>//3) Empty parameter parentheses if NO arguments are received:</w:t>
+      </w:r>
+    </w:p>
+    <w:p>
+      <w:pPr>
+        <w:shd w:val="clear" w:color="auto" w:fill="1E1E1E"/>
+        <w:spacing w:after="0" w:line="330" w:lineRule="atLeast"/>
+        <w:rPr>
+          <w:rFonts w:ascii="Consolas" w:eastAsia="Times New Roman" w:hAnsi="Consolas" w:cs="Times New Roman"/>
+          <w:color w:val="A6B7C8"/>
+          <w:sz w:val="23"/>
+          <w:szCs w:val="23"/>
+          <w:lang w:eastAsia="en-CA"/>
+        </w:rPr>
+      </w:pPr>
+      <w:r>
+        <w:rPr>
+          <w:rFonts w:ascii="Consolas" w:eastAsia="Times New Roman" w:hAnsi="Consolas" w:cs="Times New Roman"/>
+          <w:color w:val="D87316"/>
+          <w:sz w:val="23"/>
+          <w:szCs w:val="23"/>
+          <w:lang w:eastAsia="en-CA"/>
+        </w:rPr>
+        <w:t>const</w:t>
+      </w:r>
+      <w:r>
+        <w:rPr>
+          <w:rFonts w:ascii="Consolas" w:eastAsia="Times New Roman" w:hAnsi="Consolas" w:cs="Times New Roman"/>
+          <w:color w:val="A6B7C8"/>
+          <w:sz w:val="23"/>
+          <w:szCs w:val="23"/>
+          <w:lang w:eastAsia="en-CA"/>
+        </w:rPr>
+        <w:t xml:space="preserve"> greet = () =&gt; {</w:t>
+      </w:r>
+    </w:p>
+    <w:p>
+      <w:pPr>
+        <w:shd w:val="clear" w:color="auto" w:fill="1E1E1E"/>
+        <w:spacing w:after="0" w:line="330" w:lineRule="atLeast"/>
+        <w:rPr>
+          <w:rFonts w:ascii="Consolas" w:eastAsia="Times New Roman" w:hAnsi="Consolas" w:cs="Times New Roman"/>
+          <w:color w:val="A6B7C8"/>
+          <w:sz w:val="23"/>
+          <w:szCs w:val="23"/>
+          <w:lang w:eastAsia="en-CA"/>
+        </w:rPr>
+      </w:pPr>
+      <w:r>
+        <w:rPr>
+          <w:rFonts w:ascii="Consolas" w:eastAsia="Times New Roman" w:hAnsi="Consolas" w:cs="Times New Roman"/>
+          <w:color w:val="A6B7C8"/>
+          <w:sz w:val="23"/>
+          <w:szCs w:val="23"/>
+          <w:lang w:eastAsia="en-CA"/>
+        </w:rPr>
+        <w:t xml:space="preserve">    </w:t>
+      </w:r>
+      <w:proofErr w:type="gramStart"/>
+      <w:r>
+        <w:rPr>
+          <w:rFonts w:ascii="Consolas" w:eastAsia="Times New Roman" w:hAnsi="Consolas" w:cs="Times New Roman"/>
+          <w:color w:val="A6B7C8"/>
+          <w:sz w:val="23"/>
+          <w:szCs w:val="23"/>
+          <w:lang w:eastAsia="en-CA"/>
+        </w:rPr>
+        <w:t>console.log(</w:t>
+      </w:r>
+      <w:proofErr w:type="gramEnd"/>
+      <w:r>
+        <w:rPr>
+          <w:rFonts w:ascii="Consolas" w:eastAsia="Times New Roman" w:hAnsi="Consolas" w:cs="Times New Roman"/>
+          <w:color w:val="628954"/>
+          <w:sz w:val="23"/>
+          <w:szCs w:val="23"/>
+          <w:lang w:eastAsia="en-CA"/>
+        </w:rPr>
+        <w:t>'Hi there!'</w:t>
+      </w:r>
+      <w:r>
+        <w:rPr>
+          <w:rFonts w:ascii="Consolas" w:eastAsia="Times New Roman" w:hAnsi="Consolas" w:cs="Times New Roman"/>
+          <w:color w:val="A6B7C8"/>
+          <w:sz w:val="23"/>
+          <w:szCs w:val="23"/>
+          <w:lang w:eastAsia="en-CA"/>
+        </w:rPr>
+        <w:t>);</w:t>
+      </w:r>
+    </w:p>
+    <w:p>
+      <w:pPr>
+        <w:shd w:val="clear" w:color="auto" w:fill="1E1E1E"/>
+        <w:spacing w:after="0" w:line="330" w:lineRule="atLeast"/>
+        <w:rPr>
+          <w:rFonts w:ascii="Consolas" w:eastAsia="Times New Roman" w:hAnsi="Consolas" w:cs="Times New Roman"/>
+          <w:color w:val="A6B7C8"/>
+          <w:sz w:val="23"/>
+          <w:szCs w:val="23"/>
+          <w:lang w:eastAsia="en-CA"/>
+        </w:rPr>
+      </w:pPr>
+      <w:r>
+        <w:rPr>
+          <w:rFonts w:ascii="Consolas" w:eastAsia="Times New Roman" w:hAnsi="Consolas" w:cs="Times New Roman"/>
+          <w:color w:val="A6B7C8"/>
+          <w:sz w:val="23"/>
+          <w:szCs w:val="23"/>
+          <w:lang w:eastAsia="en-CA"/>
+        </w:rPr>
+        <w:t>};</w:t>
+      </w:r>
+    </w:p>
+    <w:p>
+      <w:pPr>
+        <w:shd w:val="clear" w:color="auto" w:fill="1E1E1E"/>
+        <w:spacing w:after="0" w:line="330" w:lineRule="atLeast"/>
+        <w:rPr>
+          <w:rFonts w:ascii="Consolas" w:eastAsia="Times New Roman" w:hAnsi="Consolas" w:cs="Times New Roman"/>
+          <w:color w:val="A6B7C8"/>
+          <w:sz w:val="23"/>
+          <w:szCs w:val="23"/>
+          <w:lang w:eastAsia="en-CA"/>
+        </w:rPr>
+      </w:pPr>
+      <w:r>
+        <w:rPr>
+          <w:rFonts w:ascii="Consolas" w:eastAsia="Times New Roman" w:hAnsi="Consolas" w:cs="Times New Roman"/>
+          <w:color w:val="608B4E"/>
+          <w:sz w:val="23"/>
+          <w:szCs w:val="23"/>
+          <w:lang w:eastAsia="en-CA"/>
+        </w:rPr>
+        <w:t xml:space="preserve">//Noteworthy: Parentheses </w:t>
+      </w:r>
+      <w:proofErr w:type="gramStart"/>
+      <w:r>
+        <w:rPr>
+          <w:rFonts w:ascii="Consolas" w:eastAsia="Times New Roman" w:hAnsi="Consolas" w:cs="Times New Roman"/>
+          <w:color w:val="608B4E"/>
+          <w:sz w:val="23"/>
+          <w:szCs w:val="23"/>
+          <w:lang w:eastAsia="en-CA"/>
+        </w:rPr>
+        <w:t>have to</w:t>
+      </w:r>
+      <w:proofErr w:type="gramEnd"/>
+      <w:r>
+        <w:rPr>
+          <w:rFonts w:ascii="Consolas" w:eastAsia="Times New Roman" w:hAnsi="Consolas" w:cs="Times New Roman"/>
+          <w:color w:val="608B4E"/>
+          <w:sz w:val="23"/>
+          <w:szCs w:val="23"/>
+          <w:lang w:eastAsia="en-CA"/>
+        </w:rPr>
+        <w:t xml:space="preserve"> be added (can't be omitted)</w:t>
+      </w:r>
+    </w:p>
+    <w:p>
+      <w:pPr>
+        <w:shd w:val="clear" w:color="auto" w:fill="1E1E1E"/>
+        <w:spacing w:after="0" w:line="330" w:lineRule="atLeast"/>
+        <w:rPr>
+          <w:rFonts w:ascii="Consolas" w:eastAsia="Times New Roman" w:hAnsi="Consolas" w:cs="Times New Roman"/>
+          <w:color w:val="A6B7C8"/>
+          <w:sz w:val="23"/>
+          <w:szCs w:val="23"/>
+          <w:lang w:eastAsia="en-CA"/>
+        </w:rPr>
+      </w:pPr>
+    </w:p>
+    <w:p>
+      <w:pPr>
+        <w:shd w:val="clear" w:color="auto" w:fill="1E1E1E"/>
+        <w:spacing w:after="0" w:line="330" w:lineRule="atLeast"/>
+        <w:rPr>
+          <w:rFonts w:ascii="Consolas" w:eastAsia="Times New Roman" w:hAnsi="Consolas" w:cs="Times New Roman"/>
+          <w:color w:val="A6B7C8"/>
+          <w:sz w:val="23"/>
+          <w:szCs w:val="23"/>
+          <w:lang w:eastAsia="en-CA"/>
+        </w:rPr>
+      </w:pPr>
+      <w:r>
+        <w:rPr>
+          <w:rFonts w:ascii="Consolas" w:eastAsia="Times New Roman" w:hAnsi="Consolas" w:cs="Times New Roman"/>
+          <w:color w:val="608B4E"/>
+          <w:sz w:val="23"/>
+          <w:szCs w:val="23"/>
+          <w:lang w:eastAsia="en-CA"/>
+        </w:rPr>
+        <w:t>//4) Shorter function body, if exactly one expression is used:</w:t>
+      </w:r>
+    </w:p>
+    <w:p>
+      <w:pPr>
+        <w:shd w:val="clear" w:color="auto" w:fill="1E1E1E"/>
+        <w:spacing w:after="0" w:line="330" w:lineRule="atLeast"/>
+        <w:rPr>
+          <w:rFonts w:ascii="Consolas" w:eastAsia="Times New Roman" w:hAnsi="Consolas" w:cs="Times New Roman"/>
+          <w:color w:val="A6B7C8"/>
+          <w:sz w:val="23"/>
+          <w:szCs w:val="23"/>
+          <w:lang w:eastAsia="en-CA"/>
+        </w:rPr>
+      </w:pPr>
+      <w:r>
+        <w:rPr>
+          <w:rFonts w:ascii="Consolas" w:eastAsia="Times New Roman" w:hAnsi="Consolas" w:cs="Times New Roman"/>
+          <w:color w:val="D87316"/>
+          <w:sz w:val="23"/>
+          <w:szCs w:val="23"/>
+          <w:lang w:eastAsia="en-CA"/>
+        </w:rPr>
+        <w:t>const</w:t>
+      </w:r>
+      <w:r>
+        <w:rPr>
+          <w:rFonts w:ascii="Consolas" w:eastAsia="Times New Roman" w:hAnsi="Consolas" w:cs="Times New Roman"/>
+          <w:color w:val="A6B7C8"/>
+          <w:sz w:val="23"/>
+          <w:szCs w:val="23"/>
+          <w:lang w:eastAsia="en-CA"/>
+        </w:rPr>
+        <w:t xml:space="preserve"> add2 = (a, b) =&gt; a + b;</w:t>
+      </w:r>
+    </w:p>
+    <w:p>
+      <w:pPr>
+        <w:shd w:val="clear" w:color="auto" w:fill="1E1E1E"/>
+        <w:spacing w:after="0" w:line="330" w:lineRule="atLeast"/>
+        <w:rPr>
+          <w:rFonts w:ascii="Consolas" w:eastAsia="Times New Roman" w:hAnsi="Consolas" w:cs="Times New Roman"/>
+          <w:color w:val="A6B7C8"/>
+          <w:sz w:val="23"/>
+          <w:szCs w:val="23"/>
+          <w:lang w:eastAsia="en-CA"/>
+        </w:rPr>
+      </w:pPr>
+      <w:r>
+        <w:rPr>
+          <w:rFonts w:ascii="Consolas" w:eastAsia="Times New Roman" w:hAnsi="Consolas" w:cs="Times New Roman"/>
+          <w:color w:val="608B4E"/>
+          <w:sz w:val="23"/>
+          <w:szCs w:val="23"/>
+          <w:lang w:eastAsia="en-CA"/>
+        </w:rPr>
+        <w:t>//Noteworthy: Curly braces and return statement can be omitted, expression result is always returned automatically</w:t>
+      </w:r>
+    </w:p>
+    <w:p>
+      <w:pPr>
+        <w:shd w:val="clear" w:color="auto" w:fill="1E1E1E"/>
+        <w:spacing w:after="0" w:line="330" w:lineRule="atLeast"/>
+        <w:rPr>
+          <w:rFonts w:ascii="Consolas" w:eastAsia="Times New Roman" w:hAnsi="Consolas" w:cs="Times New Roman"/>
+          <w:color w:val="A6B7C8"/>
+          <w:sz w:val="23"/>
+          <w:szCs w:val="23"/>
+          <w:lang w:eastAsia="en-CA"/>
+        </w:rPr>
+      </w:pPr>
+    </w:p>
+    <w:p>
+      <w:pPr>
+        <w:shd w:val="clear" w:color="auto" w:fill="1E1E1E"/>
+        <w:spacing w:after="0" w:line="330" w:lineRule="atLeast"/>
+        <w:rPr>
+          <w:rFonts w:ascii="Consolas" w:eastAsia="Times New Roman" w:hAnsi="Consolas" w:cs="Times New Roman"/>
+          <w:color w:val="A6B7C8"/>
+          <w:sz w:val="23"/>
+          <w:szCs w:val="23"/>
+          <w:lang w:eastAsia="en-CA"/>
+        </w:rPr>
+      </w:pPr>
+      <w:r>
+        <w:rPr>
+          <w:rFonts w:ascii="Consolas" w:eastAsia="Times New Roman" w:hAnsi="Consolas" w:cs="Times New Roman"/>
+          <w:color w:val="608B4E"/>
+          <w:sz w:val="23"/>
+          <w:szCs w:val="23"/>
+          <w:lang w:eastAsia="en-CA"/>
+        </w:rPr>
+        <w:t>//5) Function returns an object (with shortened syntax as shown in 4)):</w:t>
+      </w:r>
+    </w:p>
+    <w:p>
+      <w:pPr>
+        <w:shd w:val="clear" w:color="auto" w:fill="1E1E1E"/>
+        <w:spacing w:after="0" w:line="330" w:lineRule="atLeast"/>
+        <w:rPr>
+          <w:rFonts w:ascii="Consolas" w:eastAsia="Times New Roman" w:hAnsi="Consolas" w:cs="Times New Roman"/>
+          <w:color w:val="A6B7C8"/>
+          <w:sz w:val="23"/>
+          <w:szCs w:val="23"/>
+          <w:lang w:eastAsia="en-CA"/>
+        </w:rPr>
+      </w:pPr>
+      <w:r>
+        <w:rPr>
+          <w:rFonts w:ascii="Consolas" w:eastAsia="Times New Roman" w:hAnsi="Consolas" w:cs="Times New Roman"/>
+          <w:color w:val="D87316"/>
+          <w:sz w:val="23"/>
+          <w:szCs w:val="23"/>
+          <w:lang w:eastAsia="en-CA"/>
+        </w:rPr>
+        <w:t>const</w:t>
+      </w:r>
+      <w:r>
+        <w:rPr>
+          <w:rFonts w:ascii="Consolas" w:eastAsia="Times New Roman" w:hAnsi="Consolas" w:cs="Times New Roman"/>
+          <w:color w:val="A6B7C8"/>
+          <w:sz w:val="23"/>
+          <w:szCs w:val="23"/>
+          <w:lang w:eastAsia="en-CA"/>
+        </w:rPr>
+        <w:t xml:space="preserve"> </w:t>
+      </w:r>
+      <w:proofErr w:type="spellStart"/>
+      <w:r>
+        <w:rPr>
+          <w:rFonts w:ascii="Consolas" w:eastAsia="Times New Roman" w:hAnsi="Consolas" w:cs="Times New Roman"/>
+          <w:color w:val="A6B7C8"/>
+          <w:sz w:val="23"/>
+          <w:szCs w:val="23"/>
+          <w:lang w:eastAsia="en-CA"/>
+        </w:rPr>
+        <w:t>loadPerson</w:t>
+      </w:r>
+      <w:proofErr w:type="spellEnd"/>
+      <w:r>
+        <w:rPr>
+          <w:rFonts w:ascii="Consolas" w:eastAsia="Times New Roman" w:hAnsi="Consolas" w:cs="Times New Roman"/>
+          <w:color w:val="A6B7C8"/>
+          <w:sz w:val="23"/>
+          <w:szCs w:val="23"/>
+          <w:lang w:eastAsia="en-CA"/>
+        </w:rPr>
+        <w:t xml:space="preserve"> = </w:t>
+      </w:r>
+      <w:proofErr w:type="spellStart"/>
+      <w:r>
+        <w:rPr>
+          <w:rFonts w:ascii="Consolas" w:eastAsia="Times New Roman" w:hAnsi="Consolas" w:cs="Times New Roman"/>
+          <w:color w:val="A6B7C8"/>
+          <w:sz w:val="23"/>
+          <w:szCs w:val="23"/>
+          <w:lang w:eastAsia="en-CA"/>
+        </w:rPr>
+        <w:t>pName</w:t>
+      </w:r>
+      <w:proofErr w:type="spellEnd"/>
+      <w:r>
+        <w:rPr>
+          <w:rFonts w:ascii="Consolas" w:eastAsia="Times New Roman" w:hAnsi="Consolas" w:cs="Times New Roman"/>
+          <w:color w:val="A6B7C8"/>
+          <w:sz w:val="23"/>
+          <w:szCs w:val="23"/>
+          <w:lang w:eastAsia="en-CA"/>
+        </w:rPr>
+        <w:t xml:space="preserve"> =&gt; ({name: </w:t>
+      </w:r>
+      <w:proofErr w:type="spellStart"/>
+      <w:proofErr w:type="gramStart"/>
+      <w:r>
+        <w:rPr>
+          <w:rFonts w:ascii="Consolas" w:eastAsia="Times New Roman" w:hAnsi="Consolas" w:cs="Times New Roman"/>
+          <w:color w:val="A6B7C8"/>
+          <w:sz w:val="23"/>
+          <w:szCs w:val="23"/>
+          <w:lang w:eastAsia="en-CA"/>
+        </w:rPr>
+        <w:t>pName</w:t>
+      </w:r>
+      <w:proofErr w:type="spellEnd"/>
+      <w:r>
+        <w:rPr>
+          <w:rFonts w:ascii="Consolas" w:eastAsia="Times New Roman" w:hAnsi="Consolas" w:cs="Times New Roman"/>
+          <w:color w:val="A6B7C8"/>
+          <w:sz w:val="23"/>
+          <w:szCs w:val="23"/>
+          <w:lang w:eastAsia="en-CA"/>
+        </w:rPr>
+        <w:t xml:space="preserve"> }</w:t>
+      </w:r>
+      <w:proofErr w:type="gramEnd"/>
+      <w:r>
+        <w:rPr>
+          <w:rFonts w:ascii="Consolas" w:eastAsia="Times New Roman" w:hAnsi="Consolas" w:cs="Times New Roman"/>
+          <w:color w:val="A6B7C8"/>
+          <w:sz w:val="23"/>
+          <w:szCs w:val="23"/>
+          <w:lang w:eastAsia="en-CA"/>
+        </w:rPr>
+        <w:t>);</w:t>
+      </w:r>
+    </w:p>
+    <w:p>
+      <w:pPr>
+        <w:shd w:val="clear" w:color="auto" w:fill="1E1E1E"/>
+        <w:spacing w:after="0" w:line="330" w:lineRule="atLeast"/>
+        <w:rPr>
+          <w:rFonts w:ascii="Consolas" w:eastAsia="Times New Roman" w:hAnsi="Consolas" w:cs="Times New Roman"/>
+          <w:color w:val="A6B7C8"/>
+          <w:sz w:val="23"/>
+          <w:szCs w:val="23"/>
+          <w:lang w:eastAsia="en-CA"/>
+        </w:rPr>
+      </w:pPr>
+      <w:r>
+        <w:rPr>
+          <w:rFonts w:ascii="Consolas" w:eastAsia="Times New Roman" w:hAnsi="Consolas" w:cs="Times New Roman"/>
+          <w:color w:val="608B4E"/>
+          <w:sz w:val="23"/>
+          <w:szCs w:val="23"/>
+          <w:lang w:eastAsia="en-CA"/>
+        </w:rPr>
+        <w:t>//Noteworthy: Extra parentheses are required around the object, since the curly braces would otherwise be interpreted as the function body delimiters (and hence a syntax error would be thrown here).</w:t>
+      </w:r>
+    </w:p>
+    <w:p>
+      <w:pPr>
+        <w:shd w:val="clear" w:color="auto" w:fill="1E1E1E"/>
+        <w:spacing w:after="0" w:line="330" w:lineRule="atLeast"/>
+        <w:rPr>
+          <w:rFonts w:ascii="Consolas" w:eastAsia="Times New Roman" w:hAnsi="Consolas" w:cs="Times New Roman"/>
+          <w:color w:val="A6B7C8"/>
+          <w:sz w:val="23"/>
+          <w:szCs w:val="23"/>
+          <w:lang w:eastAsia="en-CA"/>
+        </w:rPr>
+      </w:pPr>
+    </w:p>
+    <w:p>
+      <w:bookmarkStart w:id="67" w:name="_GoBack"/>
+      <w:bookmarkEnd w:id="67"/>
+    </w:p>
+    <w:p/>
+    <w:p/>
+    <w:p/>
+    <w:p/>
     <w:sectPr>
-      <w:footerReference w:type="default" r:id="rId51"/>
+      <w:footerReference w:type="default" r:id="rId53"/>
       <w:pgSz w:w="12240" w:h="15840"/>
       <w:pgMar w:top="1440" w:right="1440" w:bottom="1440" w:left="1440" w:header="708" w:footer="708" w:gutter="0"/>
       <w:cols w:space="708"/>
@@ -19334,7 +20501,7 @@
 </file>
 
 <file path=customXml/itemProps1.xml><?xml version="1.0" encoding="utf-8"?>
-<ds:datastoreItem xmlns:ds="http://schemas.openxmlformats.org/officeDocument/2006/customXml" ds:itemID="{915F614F-60CB-4060-BFAE-1294BF8F09CD}">
+<ds:datastoreItem xmlns:ds="http://schemas.openxmlformats.org/officeDocument/2006/customXml" ds:itemID="{CF322A3E-A790-43CA-AA9A-14BAB03F2A17}">
   <ds:schemaRefs>
     <ds:schemaRef ds:uri="http://schemas.openxmlformats.org/officeDocument/2006/bibliography"/>
   </ds:schemaRefs>

</xml_diff>